<commit_message>
feat: Completar seccion Organizacion del Trabajo
feat: Completar seccion Organizacion del Trabajo (Maria)
</commit_message>
<xml_diff>
--- a/documentos/Manual-buenas-practicas.docx
+++ b/documentos/Manual-buenas-practicas.docx
@@ -921,19 +921,17 @@
         <w:jc w:val="left"/>
         <w:rPr>
           <w:rFonts w:ascii="Times New Roman" w:cs="Times New Roman" w:hAnsi="Times New Roman"/>
+          <w:lang w:val="en-US" w:bidi="ar-SA" w:eastAsia="es-ES"/>
+        </w:rPr>
+      </w:pPr>
+      <w:r>
+        <w:rPr>
+          <w:rFonts w:ascii="Times New Roman" w:cs="Times New Roman" w:hAnsi="Times New Roman"/>
           <w:b/>
           <w:bCs/>
           <w:lang w:val="en-US" w:bidi="ar-SA" w:eastAsia="es-ES"/>
         </w:rPr>
-      </w:pPr>
-      <w:r>
-        <w:rPr>
-          <w:rFonts w:ascii="Times New Roman" w:cs="Times New Roman" w:hAnsi="Times New Roman"/>
-          <w:b/>
-          <w:bCs/>
-          <w:lang w:val="en-US" w:bidi="ar-SA" w:eastAsia="es-ES"/>
-        </w:rPr>
-        <w:t xml:space="preserve"> 1.  Organización del Trabajo</w:t>
+        <w:t>1.  Organización del Trabajo</w:t>
       </w:r>
     </w:p>
     <w:p>
@@ -944,49 +942,45 @@
         <w:jc w:val="left"/>
         <w:rPr>
           <w:rFonts w:ascii="Times New Roman" w:cs="Times New Roman" w:hAnsi="Times New Roman"/>
+          <w:b w:val="false"/>
+          <w:bCs w:val="false"/>
           <w:lang w:val="en-US" w:bidi="ar-SA" w:eastAsia="es-ES"/>
         </w:rPr>
       </w:pPr>
       <w:r>
         <w:rPr>
           <w:rFonts w:ascii="Times New Roman" w:cs="Times New Roman" w:hAnsi="Times New Roman"/>
+          <w:b w:val="false"/>
+          <w:bCs w:val="false"/>
           <w:lang w:val="en-US" w:bidi="ar-SA" w:eastAsia="es-ES"/>
         </w:rPr>
-        <w:t xml:space="preserve"> 1.1 Definición de Roles</w:t>
+        <w:t>1.1 Definición de Roles</w:t>
       </w:r>
     </w:p>
     <w:p>
       <w:pPr>
-        <w:pStyle w:val="style0"/>
-        <w:spacing w:lineRule="auto" w:line="480"/>
-        <w:ind w:left="0" w:firstLine="0"/>
-        <w:jc w:val="left"/>
-        <w:rPr>
-          <w:rFonts w:ascii="Times New Roman" w:cs="Times New Roman" w:hAnsi="Times New Roman"/>
-          <w:lang w:val="en-US" w:bidi="ar-SA" w:eastAsia="es-ES"/>
-        </w:rPr>
-      </w:pPr>
-    </w:p>
-    <w:p>
-      <w:pPr>
         <w:pStyle w:val="style179"/>
         <w:numPr>
           <w:ilvl w:val="0"/>
-          <w:numId w:val="141"/>
+          <w:numId w:val="143"/>
         </w:numPr>
         <w:spacing w:lineRule="auto" w:line="480"/>
         <w:jc w:val="left"/>
         <w:rPr>
           <w:rFonts w:ascii="Times New Roman" w:cs="Times New Roman" w:hAnsi="Times New Roman"/>
+          <w:b w:val="false"/>
+          <w:bCs w:val="false"/>
           <w:lang w:val="en-US" w:bidi="ar-SA" w:eastAsia="es-ES"/>
         </w:rPr>
       </w:pPr>
       <w:r>
         <w:rPr>
           <w:rFonts w:ascii="Times New Roman" w:cs="Times New Roman" w:hAnsi="Times New Roman"/>
+          <w:b w:val="false"/>
+          <w:bCs w:val="false"/>
           <w:lang w:val="en-US" w:bidi="ar-SA" w:eastAsia="es-ES"/>
         </w:rPr>
-        <w:t xml:space="preserve"> Nakary:  Coordinadora del grupo y responsable de la recopilación de información. </w:t>
+        <w:t>Nakary: Coordinadora del grupo y responsable de la recopilación de información. Su rol implica la mediación, organización de agendas y asegurar el flujo de comunicación.</w:t>
       </w:r>
     </w:p>
     <w:p>
@@ -994,50 +988,25 @@
         <w:pStyle w:val="style179"/>
         <w:numPr>
           <w:ilvl w:val="0"/>
-          <w:numId w:val="141"/>
+          <w:numId w:val="144"/>
         </w:numPr>
         <w:spacing w:lineRule="auto" w:line="480"/>
         <w:jc w:val="left"/>
         <w:rPr>
-          <w:rFonts w:ascii="Times New Roman" w:cs="Times New Roman" w:eastAsia="Arial" w:hAnsi="Times New Roman" w:hint="default"/>
+          <w:rFonts w:ascii="Times New Roman" w:cs="Times New Roman" w:hAnsi="Times New Roman"/>
           <w:b w:val="false"/>
           <w:bCs w:val="false"/>
-          <w:i w:val="false"/>
-          <w:iCs w:val="false"/>
-          <w:color w:val="000000"/>
-          <w:kern w:val="2"/>
-          <w:sz w:val="24"/>
-          <w:szCs w:val="24"/>
-          <w:highlight w:val="none"/>
-          <w:vertAlign w:val="baseline"/>
-          <w:em w:val="none"/>
           <w:lang w:val="en-US" w:bidi="ar-SA" w:eastAsia="es-ES"/>
         </w:rPr>
       </w:pPr>
       <w:r>
         <w:rPr>
           <w:rFonts w:ascii="Times New Roman" w:cs="Times New Roman" w:hAnsi="Times New Roman"/>
-          <w:lang w:val="en-US" w:bidi="ar-SA" w:eastAsia="es-ES"/>
-        </w:rPr>
-        <w:t xml:space="preserve"> María:  Encargada de dar formato a los documentos y revisión de estilo.</w:t>
-      </w:r>
-      <w:r>
-        <w:rPr>
-          <w:rFonts w:ascii="Times New Roman" w:cs="Times New Roman" w:eastAsia="Arial" w:hAnsi="Times New Roman" w:hint="default"/>
           <w:b w:val="false"/>
           <w:bCs w:val="false"/>
-          <w:i w:val="false"/>
-          <w:iCs w:val="false"/>
-          <w:color w:val="000000"/>
-          <w:kern w:val="2"/>
-          <w:sz w:val="24"/>
-          <w:szCs w:val="24"/>
-          <w:highlight w:val="none"/>
-          <w:vertAlign w:val="baseline"/>
-          <w:em w:val="none"/>
           <w:lang w:val="en-US" w:bidi="ar-SA" w:eastAsia="es-ES"/>
         </w:rPr>
-        <w:t xml:space="preserve"> </w:t>
+        <w:t>María: Encargada de dar formato a los documentos y revisión de estilo. Su responsabilidad es garantizar la coherencia visual y el cumplimiento de las normas de presentación.</w:t>
       </w:r>
     </w:p>
     <w:p>
@@ -1045,388 +1014,25 @@
         <w:pStyle w:val="style179"/>
         <w:numPr>
           <w:ilvl w:val="0"/>
-          <w:numId w:val="141"/>
+          <w:numId w:val="145"/>
         </w:numPr>
         <w:spacing w:lineRule="auto" w:line="480"/>
         <w:jc w:val="left"/>
         <w:rPr>
           <w:rFonts w:ascii="Times New Roman" w:cs="Times New Roman" w:hAnsi="Times New Roman"/>
-          <w:lang w:val="en-US" w:bidi="ar-SA" w:eastAsia="es-ES"/>
-        </w:rPr>
-      </w:pPr>
-      <w:r>
-        <w:rPr>
-          <w:rFonts w:ascii="Times New Roman" w:cs="Times New Roman" w:eastAsia="Arial" w:hAnsi="Times New Roman" w:hint="default"/>
           <w:b w:val="false"/>
           <w:bCs w:val="false"/>
-          <w:i w:val="false"/>
-          <w:iCs w:val="false"/>
-          <w:color w:val="000000"/>
-          <w:kern w:val="2"/>
-          <w:sz w:val="24"/>
-          <w:szCs w:val="24"/>
-          <w:highlight w:val="none"/>
-          <w:vertAlign w:val="baseline"/>
-          <w:em w:val="none"/>
           <w:lang w:val="en-US" w:bidi="ar-SA" w:eastAsia="es-ES"/>
         </w:rPr>
-        <w:t>Gustavo:</w:t>
-      </w:r>
+      </w:pPr>
       <w:r>
         <w:rPr>
-          <w:rFonts w:ascii="Times New Roman" w:cs="Times New Roman" w:eastAsia="Arial" w:hAnsi="Times New Roman" w:hint="default"/>
+          <w:rFonts w:ascii="Times New Roman" w:cs="Times New Roman" w:hAnsi="Times New Roman"/>
           <w:b w:val="false"/>
           <w:bCs w:val="false"/>
-          <w:i w:val="false"/>
-          <w:iCs w:val="false"/>
-          <w:color w:val="000000"/>
-          <w:kern w:val="2"/>
-          <w:sz w:val="24"/>
-          <w:szCs w:val="24"/>
-          <w:highlight w:val="none"/>
-          <w:vertAlign w:val="baseline"/>
-          <w:em w:val="none"/>
           <w:lang w:val="en-US" w:bidi="ar-SA" w:eastAsia="es-ES"/>
         </w:rPr>
-        <w:t xml:space="preserve">  </w:t>
-      </w:r>
-      <w:r>
-        <w:rPr>
-          <w:rFonts w:ascii="Times New Roman" w:cs="Times New Roman" w:eastAsia="Arial" w:hAnsi="Times New Roman" w:hint="default"/>
-          <w:b w:val="false"/>
-          <w:bCs w:val="false"/>
-          <w:i w:val="false"/>
-          <w:iCs w:val="false"/>
-          <w:color w:val="000000"/>
-          <w:kern w:val="2"/>
-          <w:sz w:val="24"/>
-          <w:szCs w:val="24"/>
-          <w:highlight w:val="none"/>
-          <w:vertAlign w:val="baseline"/>
-          <w:em w:val="none"/>
-          <w:lang w:val="en-US" w:bidi="ar-SA" w:eastAsia="es-ES"/>
-        </w:rPr>
-        <w:t>Responsable</w:t>
-      </w:r>
-      <w:r>
-        <w:rPr>
-          <w:rFonts w:ascii="Times New Roman" w:cs="Times New Roman" w:eastAsia="Arial" w:hAnsi="Times New Roman" w:hint="default"/>
-          <w:b w:val="false"/>
-          <w:bCs w:val="false"/>
-          <w:i w:val="false"/>
-          <w:iCs w:val="false"/>
-          <w:color w:val="000000"/>
-          <w:kern w:val="2"/>
-          <w:sz w:val="24"/>
-          <w:szCs w:val="24"/>
-          <w:highlight w:val="none"/>
-          <w:vertAlign w:val="baseline"/>
-          <w:em w:val="none"/>
-          <w:lang w:val="en-US" w:bidi="ar-SA" w:eastAsia="es-ES"/>
-        </w:rPr>
-        <w:t xml:space="preserve"> </w:t>
-      </w:r>
-      <w:r>
-        <w:rPr>
-          <w:rFonts w:ascii="Times New Roman" w:cs="Times New Roman" w:eastAsia="Arial" w:hAnsi="Times New Roman" w:hint="default"/>
-          <w:b w:val="false"/>
-          <w:bCs w:val="false"/>
-          <w:i w:val="false"/>
-          <w:iCs w:val="false"/>
-          <w:color w:val="000000"/>
-          <w:kern w:val="2"/>
-          <w:sz w:val="24"/>
-          <w:szCs w:val="24"/>
-          <w:highlight w:val="none"/>
-          <w:vertAlign w:val="baseline"/>
-          <w:em w:val="none"/>
-          <w:lang w:val="en-US" w:bidi="ar-SA" w:eastAsia="es-ES"/>
-        </w:rPr>
-        <w:t>de</w:t>
-      </w:r>
-      <w:r>
-        <w:rPr>
-          <w:rFonts w:ascii="Times New Roman" w:cs="Times New Roman" w:eastAsia="Arial" w:hAnsi="Times New Roman" w:hint="default"/>
-          <w:b w:val="false"/>
-          <w:bCs w:val="false"/>
-          <w:i w:val="false"/>
-          <w:iCs w:val="false"/>
-          <w:color w:val="000000"/>
-          <w:kern w:val="2"/>
-          <w:sz w:val="24"/>
-          <w:szCs w:val="24"/>
-          <w:highlight w:val="none"/>
-          <w:vertAlign w:val="baseline"/>
-          <w:em w:val="none"/>
-          <w:lang w:val="en-US" w:bidi="ar-SA" w:eastAsia="es-ES"/>
-        </w:rPr>
-        <w:t xml:space="preserve"> </w:t>
-      </w:r>
-      <w:r>
-        <w:rPr>
-          <w:rFonts w:ascii="Times New Roman" w:cs="Times New Roman" w:eastAsia="Arial" w:hAnsi="Times New Roman" w:hint="default"/>
-          <w:b w:val="false"/>
-          <w:bCs w:val="false"/>
-          <w:i w:val="false"/>
-          <w:iCs w:val="false"/>
-          <w:color w:val="000000"/>
-          <w:kern w:val="2"/>
-          <w:sz w:val="24"/>
-          <w:szCs w:val="24"/>
-          <w:highlight w:val="none"/>
-          <w:vertAlign w:val="baseline"/>
-          <w:em w:val="none"/>
-          <w:lang w:val="en-US" w:bidi="ar-SA" w:eastAsia="es-ES"/>
-        </w:rPr>
-        <w:t>la</w:t>
-      </w:r>
-      <w:r>
-        <w:rPr>
-          <w:rFonts w:ascii="Times New Roman" w:cs="Times New Roman" w:eastAsia="Arial" w:hAnsi="Times New Roman" w:hint="default"/>
-          <w:b w:val="false"/>
-          <w:bCs w:val="false"/>
-          <w:i w:val="false"/>
-          <w:iCs w:val="false"/>
-          <w:color w:val="000000"/>
-          <w:kern w:val="2"/>
-          <w:sz w:val="24"/>
-          <w:szCs w:val="24"/>
-          <w:highlight w:val="none"/>
-          <w:vertAlign w:val="baseline"/>
-          <w:em w:val="none"/>
-          <w:lang w:val="en-US" w:bidi="ar-SA" w:eastAsia="es-ES"/>
-        </w:rPr>
-        <w:t xml:space="preserve"> </w:t>
-      </w:r>
-      <w:r>
-        <w:rPr>
-          <w:rFonts w:ascii="Times New Roman" w:cs="Times New Roman" w:eastAsia="Arial" w:hAnsi="Times New Roman" w:hint="default"/>
-          <w:b w:val="false"/>
-          <w:bCs w:val="false"/>
-          <w:i w:val="false"/>
-          <w:iCs w:val="false"/>
-          <w:color w:val="000000"/>
-          <w:kern w:val="2"/>
-          <w:sz w:val="24"/>
-          <w:szCs w:val="24"/>
-          <w:highlight w:val="none"/>
-          <w:vertAlign w:val="baseline"/>
-          <w:em w:val="none"/>
-          <w:lang w:val="en-US" w:bidi="ar-SA" w:eastAsia="es-ES"/>
-        </w:rPr>
-        <w:t>investigación</w:t>
-      </w:r>
-      <w:r>
-        <w:rPr>
-          <w:rFonts w:ascii="Times New Roman" w:cs="Times New Roman" w:eastAsia="Arial" w:hAnsi="Times New Roman" w:hint="default"/>
-          <w:b w:val="false"/>
-          <w:bCs w:val="false"/>
-          <w:i w:val="false"/>
-          <w:iCs w:val="false"/>
-          <w:color w:val="000000"/>
-          <w:kern w:val="2"/>
-          <w:sz w:val="24"/>
-          <w:szCs w:val="24"/>
-          <w:highlight w:val="none"/>
-          <w:vertAlign w:val="baseline"/>
-          <w:em w:val="none"/>
-          <w:lang w:val="en-US" w:bidi="ar-SA" w:eastAsia="es-ES"/>
-        </w:rPr>
-        <w:t xml:space="preserve"> </w:t>
-      </w:r>
-      <w:r>
-        <w:rPr>
-          <w:rFonts w:ascii="Times New Roman" w:cs="Times New Roman" w:eastAsia="Arial" w:hAnsi="Times New Roman" w:hint="default"/>
-          <w:b w:val="false"/>
-          <w:bCs w:val="false"/>
-          <w:i w:val="false"/>
-          <w:iCs w:val="false"/>
-          <w:color w:val="000000"/>
-          <w:kern w:val="2"/>
-          <w:sz w:val="24"/>
-          <w:szCs w:val="24"/>
-          <w:highlight w:val="none"/>
-          <w:vertAlign w:val="baseline"/>
-          <w:em w:val="none"/>
-          <w:lang w:val="en-US" w:bidi="ar-SA" w:eastAsia="es-ES"/>
-        </w:rPr>
-        <w:t>y</w:t>
-      </w:r>
-      <w:r>
-        <w:rPr>
-          <w:rFonts w:ascii="Times New Roman" w:cs="Times New Roman" w:eastAsia="Arial" w:hAnsi="Times New Roman" w:hint="default"/>
-          <w:b w:val="false"/>
-          <w:bCs w:val="false"/>
-          <w:i w:val="false"/>
-          <w:iCs w:val="false"/>
-          <w:color w:val="000000"/>
-          <w:kern w:val="2"/>
-          <w:sz w:val="24"/>
-          <w:szCs w:val="24"/>
-          <w:highlight w:val="none"/>
-          <w:vertAlign w:val="baseline"/>
-          <w:em w:val="none"/>
-          <w:lang w:val="en-US" w:bidi="ar-SA" w:eastAsia="es-ES"/>
-        </w:rPr>
-        <w:t xml:space="preserve"> </w:t>
-      </w:r>
-      <w:r>
-        <w:rPr>
-          <w:rFonts w:ascii="Times New Roman" w:cs="Times New Roman" w:eastAsia="Arial" w:hAnsi="Times New Roman" w:hint="default"/>
-          <w:b w:val="false"/>
-          <w:bCs w:val="false"/>
-          <w:i w:val="false"/>
-          <w:iCs w:val="false"/>
-          <w:color w:val="000000"/>
-          <w:kern w:val="2"/>
-          <w:sz w:val="24"/>
-          <w:szCs w:val="24"/>
-          <w:highlight w:val="none"/>
-          <w:vertAlign w:val="baseline"/>
-          <w:em w:val="none"/>
-          <w:lang w:val="en-US" w:bidi="ar-SA" w:eastAsia="es-ES"/>
-        </w:rPr>
-        <w:t>redacción</w:t>
-      </w:r>
-      <w:r>
-        <w:rPr>
-          <w:rFonts w:ascii="Times New Roman" w:cs="Times New Roman" w:eastAsia="Arial" w:hAnsi="Times New Roman" w:hint="default"/>
-          <w:b w:val="false"/>
-          <w:bCs w:val="false"/>
-          <w:i w:val="false"/>
-          <w:iCs w:val="false"/>
-          <w:color w:val="000000"/>
-          <w:kern w:val="2"/>
-          <w:sz w:val="24"/>
-          <w:szCs w:val="24"/>
-          <w:highlight w:val="none"/>
-          <w:vertAlign w:val="baseline"/>
-          <w:em w:val="none"/>
-          <w:lang w:val="en-US" w:bidi="ar-SA" w:eastAsia="es-ES"/>
-        </w:rPr>
-        <w:t xml:space="preserve"> </w:t>
-      </w:r>
-      <w:r>
-        <w:rPr>
-          <w:rFonts w:ascii="Times New Roman" w:cs="Times New Roman" w:eastAsia="Arial" w:hAnsi="Times New Roman" w:hint="default"/>
-          <w:b w:val="false"/>
-          <w:bCs w:val="false"/>
-          <w:i w:val="false"/>
-          <w:iCs w:val="false"/>
-          <w:color w:val="000000"/>
-          <w:kern w:val="2"/>
-          <w:sz w:val="24"/>
-          <w:szCs w:val="24"/>
-          <w:highlight w:val="none"/>
-          <w:vertAlign w:val="baseline"/>
-          <w:em w:val="none"/>
-          <w:lang w:val="en-US" w:bidi="ar-SA" w:eastAsia="es-ES"/>
-        </w:rPr>
-        <w:t>de</w:t>
-      </w:r>
-      <w:r>
-        <w:rPr>
-          <w:rFonts w:ascii="Times New Roman" w:cs="Times New Roman" w:eastAsia="Arial" w:hAnsi="Times New Roman" w:hint="default"/>
-          <w:b w:val="false"/>
-          <w:bCs w:val="false"/>
-          <w:i w:val="false"/>
-          <w:iCs w:val="false"/>
-          <w:color w:val="000000"/>
-          <w:kern w:val="2"/>
-          <w:sz w:val="24"/>
-          <w:szCs w:val="24"/>
-          <w:highlight w:val="none"/>
-          <w:vertAlign w:val="baseline"/>
-          <w:em w:val="none"/>
-          <w:lang w:val="en-US" w:bidi="ar-SA" w:eastAsia="es-ES"/>
-        </w:rPr>
-        <w:t xml:space="preserve"> </w:t>
-      </w:r>
-      <w:r>
-        <w:rPr>
-          <w:rFonts w:ascii="Times New Roman" w:cs="Times New Roman" w:eastAsia="Arial" w:hAnsi="Times New Roman" w:hint="default"/>
-          <w:b w:val="false"/>
-          <w:bCs w:val="false"/>
-          <w:i w:val="false"/>
-          <w:iCs w:val="false"/>
-          <w:color w:val="000000"/>
-          <w:kern w:val="2"/>
-          <w:sz w:val="24"/>
-          <w:szCs w:val="24"/>
-          <w:highlight w:val="none"/>
-          <w:vertAlign w:val="baseline"/>
-          <w:em w:val="none"/>
-          <w:lang w:val="en-US" w:bidi="ar-SA" w:eastAsia="es-ES"/>
-        </w:rPr>
-        <w:t>contenido.</w:t>
-      </w:r>
-    </w:p>
-    <w:p>
-      <w:pPr>
-        <w:pStyle w:val="style179"/>
-        <w:numPr>
-          <w:ilvl w:val="0"/>
-          <w:numId w:val="0"/>
-        </w:numPr>
-        <w:spacing w:lineRule="auto" w:line="480"/>
-        <w:ind w:left="1078" w:firstLine="0"/>
-        <w:jc w:val="left"/>
-        <w:rPr>
-          <w:rFonts w:ascii="Times New Roman" w:cs="Times New Roman" w:hAnsi="Times New Roman"/>
-          <w:lang w:val="en-US" w:bidi="ar-SA" w:eastAsia="es-ES"/>
-        </w:rPr>
-      </w:pPr>
-    </w:p>
-    <w:p>
-      <w:pPr>
-        <w:numPr>
-          <w:ilvl w:val="0"/>
-          <w:numId w:val="0"/>
-        </w:numPr>
-        <w:spacing w:lineRule="auto" w:line="480"/>
-        <w:ind w:left="0" w:firstLine="0"/>
-        <w:jc w:val="left"/>
-        <w:rPr>
-          <w:rFonts w:ascii="Times New Roman" w:cs="Times New Roman" w:hAnsi="Times New Roman"/>
-          <w:b/>
-          <w:bCs/>
-          <w:lang w:val="en-US" w:bidi="ar-SA" w:eastAsia="es-ES"/>
-        </w:rPr>
-      </w:pPr>
-      <w:r>
-        <w:rPr>
-          <w:rFonts w:ascii="Times New Roman" w:cs="Times New Roman" w:hAnsi="Times New Roman"/>
-          <w:lang w:val="en-US" w:bidi="ar-SA" w:eastAsia="es-ES"/>
-        </w:rPr>
-        <w:t xml:space="preserve">          </w:t>
-      </w:r>
-      <w:r>
-        <w:rPr>
-          <w:rFonts w:ascii="Times New Roman" w:cs="Times New Roman" w:hAnsi="Times New Roman"/>
-          <w:b/>
-          <w:bCs/>
-          <w:lang w:val="en-US" w:bidi="ar-SA" w:eastAsia="es-ES"/>
-        </w:rPr>
-        <w:t xml:space="preserve"> 1.2 Reuniones Regularmente</w:t>
-      </w:r>
-    </w:p>
-    <w:p>
-      <w:pPr>
-        <w:pStyle w:val="style0"/>
-        <w:spacing w:lineRule="auto" w:line="480"/>
-        <w:ind w:left="0" w:firstLine="0"/>
-        <w:jc w:val="left"/>
-        <w:rPr>
-          <w:rFonts w:ascii="Times New Roman" w:cs="Times New Roman" w:hAnsi="Times New Roman"/>
-          <w:lang w:val="en-US" w:bidi="ar-SA" w:eastAsia="es-ES"/>
-        </w:rPr>
-      </w:pPr>
-      <w:r>
-        <w:rPr>
-          <w:rFonts w:ascii="Times New Roman" w:cs="Times New Roman" w:hAnsi="Times New Roman"/>
-          <w:lang w:val="en-US" w:bidi="ar-SA" w:eastAsia="es-ES"/>
-        </w:rPr>
-        <w:t xml:space="preserve"> </w:t>
+        <w:t>Gustavo: Responsable de la investigación y redacción de contenido. Su tarea es buscar información relevante y desarrollar los textos principales del manual.</w:t>
       </w:r>
     </w:p>
     <w:p>
@@ -1437,27 +1043,8 @@
         <w:jc w:val="left"/>
         <w:rPr>
           <w:rFonts w:ascii="Times New Roman" w:cs="Times New Roman" w:hAnsi="Times New Roman"/>
-          <w:lang w:val="en-US" w:bidi="ar-SA" w:eastAsia="es-ES"/>
-        </w:rPr>
-      </w:pPr>
-      <w:r>
-        <w:rPr>
-          <w:rFonts w:ascii="Times New Roman" w:cs="Times New Roman" w:hAnsi="Times New Roman"/>
-          <w:lang w:val="en-US" w:bidi="ar-SA" w:eastAsia="es-ES"/>
-        </w:rPr>
-        <w:t>Es fundamental establecer reuniones semanales para discutir avances. Proponemos reunirme los [días y horas] para mantenernos al día.</w:t>
-      </w:r>
-    </w:p>
-    <w:p>
-      <w:pPr>
-        <w:pStyle w:val="style0"/>
-        <w:spacing w:lineRule="auto" w:line="480"/>
-        <w:ind w:left="0" w:firstLine="0"/>
-        <w:jc w:val="left"/>
-        <w:rPr>
-          <w:rFonts w:ascii="Times New Roman" w:cs="Times New Roman" w:hAnsi="Times New Roman"/>
-          <w:b/>
-          <w:bCs/>
+          <w:b w:val="false"/>
+          <w:bCs w:val="false"/>
           <w:lang w:val="en-US" w:bidi="ar-SA" w:eastAsia="es-ES"/>
         </w:rPr>
       </w:pPr>
@@ -1482,20 +1069,8 @@
           <w:bCs/>
           <w:lang w:val="en-US" w:bidi="ar-SA" w:eastAsia="es-ES"/>
         </w:rPr>
-        <w:t xml:space="preserve"> 1.3 Uso de GitHub</w:t>
+        <w:t>1.2 Reuniones Regularmente</w:t>
       </w:r>
-    </w:p>
-    <w:p>
-      <w:pPr>
-        <w:pStyle w:val="style0"/>
-        <w:spacing w:lineRule="auto" w:line="480"/>
-        <w:ind w:left="0" w:firstLine="0"/>
-        <w:jc w:val="left"/>
-        <w:rPr>
-          <w:rFonts w:ascii="Times New Roman" w:cs="Times New Roman" w:hAnsi="Times New Roman"/>
-          <w:lang w:val="en-US" w:bidi="ar-SA" w:eastAsia="es-ES"/>
-        </w:rPr>
-      </w:pPr>
     </w:p>
     <w:p>
       <w:pPr>
@@ -1505,16 +1080,11 @@
         <w:jc w:val="left"/>
         <w:rPr>
           <w:rFonts w:ascii="Times New Roman" w:cs="Times New Roman" w:hAnsi="Times New Roman"/>
+          <w:b w:val="false"/>
+          <w:bCs w:val="false"/>
           <w:lang w:val="en-US" w:bidi="ar-SA" w:eastAsia="es-ES"/>
         </w:rPr>
       </w:pPr>
-      <w:r>
-        <w:rPr>
-          <w:rFonts w:ascii="Times New Roman" w:cs="Times New Roman" w:hAnsi="Times New Roman"/>
-          <w:lang w:val="en-US" w:bidi="ar-SA" w:eastAsia="es-ES"/>
-        </w:rPr>
-        <w:t xml:space="preserve">Mantendremos nuestro trabajo en un repositorio compartido en GitHub para facilitar el acceso y la colaboración. </w:t>
-      </w:r>
     </w:p>
     <w:p>
       <w:pPr>
@@ -1524,6 +1094,91 @@
         <w:jc w:val="left"/>
         <w:rPr>
           <w:rFonts w:ascii="Times New Roman" w:cs="Times New Roman" w:hAnsi="Times New Roman"/>
+          <w:b w:val="false"/>
+          <w:bCs w:val="false"/>
+          <w:lang w:val="en-US" w:bidi="ar-SA" w:eastAsia="es-ES"/>
+        </w:rPr>
+      </w:pPr>
+      <w:r>
+        <w:rPr>
+          <w:rFonts w:ascii="Times New Roman" w:cs="Times New Roman" w:hAnsi="Times New Roman"/>
+          <w:b w:val="false"/>
+          <w:bCs w:val="false"/>
+          <w:lang w:val="en-US" w:bidi="ar-SA" w:eastAsia="es-ES"/>
+        </w:rPr>
+        <w:t>Es fundamental establecer reuniones semanales para discutir avances y resolver dudas. Proponemos reunirnos los miércoles a las 3:00 PM para mantenernos al día y asegurar un progreso constante. Tener una agenda clara para cada reunión maximiza nuestra eficiencia.</w:t>
+      </w:r>
+    </w:p>
+    <w:p>
+      <w:pPr>
+        <w:pStyle w:val="style0"/>
+        <w:spacing w:lineRule="auto" w:line="480"/>
+        <w:ind w:firstLine="708"/>
+        <w:jc w:val="left"/>
+        <w:rPr>
+          <w:rFonts w:ascii="Times New Roman" w:cs="Times New Roman" w:hAnsi="Times New Roman"/>
+          <w:b w:val="false"/>
+          <w:bCs w:val="false"/>
+          <w:lang w:val="en-US" w:bidi="ar-SA" w:eastAsia="es-ES"/>
+        </w:rPr>
+      </w:pPr>
+    </w:p>
+    <w:p>
+      <w:pPr>
+        <w:pStyle w:val="style0"/>
+        <w:spacing w:lineRule="auto" w:line="480"/>
+        <w:ind w:firstLine="708"/>
+        <w:jc w:val="left"/>
+        <w:rPr>
+          <w:rFonts w:ascii="Times New Roman" w:cs="Times New Roman" w:hAnsi="Times New Roman"/>
+          <w:b/>
+          <w:bCs/>
+          <w:lang w:val="en-US" w:bidi="ar-SA" w:eastAsia="es-ES"/>
+        </w:rPr>
+      </w:pPr>
+      <w:r>
+        <w:rPr>
+          <w:rFonts w:ascii="Times New Roman" w:cs="Times New Roman" w:hAnsi="Times New Roman"/>
+          <w:b/>
+          <w:bCs/>
+          <w:lang w:val="en-US" w:bidi="ar-SA" w:eastAsia="es-ES"/>
+        </w:rPr>
+        <w:t>1.3 Uso de GitHub</w:t>
+      </w:r>
+    </w:p>
+    <w:p>
+      <w:pPr>
+        <w:pStyle w:val="style0"/>
+        <w:spacing w:lineRule="auto" w:line="480"/>
+        <w:ind w:firstLine="708"/>
+        <w:jc w:val="left"/>
+        <w:rPr>
+          <w:rFonts w:ascii="Times New Roman" w:cs="Times New Roman" w:hAnsi="Times New Roman"/>
+          <w:b w:val="false"/>
+          <w:bCs w:val="false"/>
+          <w:lang w:val="en-US" w:bidi="ar-SA" w:eastAsia="es-ES"/>
+        </w:rPr>
+      </w:pPr>
+      <w:r>
+        <w:rPr>
+          <w:rFonts w:ascii="Times New Roman" w:cs="Times New Roman" w:hAnsi="Times New Roman"/>
+          <w:b w:val="false"/>
+          <w:bCs w:val="false"/>
+          <w:lang w:val="en-US" w:bidi="ar-SA" w:eastAsia="es-ES"/>
+        </w:rPr>
+        <w:t>Mantendremos nuestro trabajo en un repositorio compartido en GitHub para facilitar el acceso y la colaboración. Esto nos permite llevar un control de versiones de todos los cambios, trabajar de forma asíncrona en nuestras secciones individuales y fusionar nuestro progreso de manera organizada. Además, nos facilita la transparencia, ya que podemos ver quién hizo qué y cuándo</w:t>
+      </w:r>
+    </w:p>
+    <w:p>
+      <w:pPr>
+        <w:pStyle w:val="style0"/>
+        <w:spacing w:lineRule="auto" w:line="480"/>
+        <w:ind w:firstLine="708"/>
+        <w:jc w:val="left"/>
+        <w:rPr>
+          <w:rFonts w:ascii="Times New Roman" w:cs="Times New Roman" w:hAnsi="Times New Roman"/>
+          <w:b w:val="false"/>
+          <w:bCs w:val="false"/>
           <w:lang w:val="en-US" w:bidi="ar-SA" w:eastAsia="es-ES"/>
         </w:rPr>
       </w:pPr>
@@ -19388,431 +19043,779 @@
       </w:rPr>
     </w:lvl>
   </w:abstractNum>
+  <w:abstractNum w:abstractNumId="142">
+    <w:nsid w:val="0000008E"/>
+    <w:multiLevelType w:val="hybridMultilevel"/>
+    <w:tmpl w:val="00000000"/>
+    <w:lvl w:ilvl="0" w:tplc="04090001">
+      <w:start w:val="1"/>
+      <w:numFmt w:val="bullet"/>
+      <w:lvlText w:val=""/>
+      <w:lvlJc w:val="left"/>
+      <w:pPr>
+        <w:ind w:left="1078" w:hanging="360"/>
+      </w:pPr>
+      <w:rPr>
+        <w:rFonts w:ascii="Symbol" w:hAnsi="Symbol" w:hint="default"/>
+      </w:rPr>
+    </w:lvl>
+    <w:lvl w:ilvl="1" w:tplc="04090003" w:tentative="1">
+      <w:start w:val="1"/>
+      <w:numFmt w:val="bullet"/>
+      <w:lvlText w:val="o"/>
+      <w:lvlJc w:val="left"/>
+      <w:pPr>
+        <w:ind w:left="1798" w:hanging="360"/>
+      </w:pPr>
+      <w:rPr>
+        <w:rFonts w:ascii="Courier New" w:cs="Courier New" w:hAnsi="Courier New" w:hint="default"/>
+      </w:rPr>
+    </w:lvl>
+    <w:lvl w:ilvl="2" w:tplc="04090005" w:tentative="1">
+      <w:start w:val="1"/>
+      <w:numFmt w:val="bullet"/>
+      <w:lvlText w:val=""/>
+      <w:lvlJc w:val="left"/>
+      <w:pPr>
+        <w:ind w:left="2518" w:hanging="360"/>
+      </w:pPr>
+      <w:rPr>
+        <w:rFonts w:ascii="Wingdings" w:hAnsi="Wingdings" w:hint="default"/>
+      </w:rPr>
+    </w:lvl>
+    <w:lvl w:ilvl="3" w:tplc="04090001" w:tentative="1">
+      <w:start w:val="1"/>
+      <w:numFmt w:val="bullet"/>
+      <w:lvlText w:val=""/>
+      <w:lvlJc w:val="left"/>
+      <w:pPr>
+        <w:ind w:left="3238" w:hanging="360"/>
+      </w:pPr>
+      <w:rPr>
+        <w:rFonts w:ascii="Symbol" w:hAnsi="Symbol" w:hint="default"/>
+      </w:rPr>
+    </w:lvl>
+    <w:lvl w:ilvl="4" w:tplc="04090003" w:tentative="1">
+      <w:start w:val="1"/>
+      <w:numFmt w:val="bullet"/>
+      <w:lvlText w:val="o"/>
+      <w:lvlJc w:val="left"/>
+      <w:pPr>
+        <w:ind w:left="3958" w:hanging="360"/>
+      </w:pPr>
+      <w:rPr>
+        <w:rFonts w:ascii="Courier New" w:cs="Courier New" w:hAnsi="Courier New" w:hint="default"/>
+      </w:rPr>
+    </w:lvl>
+    <w:lvl w:ilvl="5" w:tplc="04090005" w:tentative="1">
+      <w:start w:val="1"/>
+      <w:numFmt w:val="bullet"/>
+      <w:lvlText w:val=""/>
+      <w:lvlJc w:val="left"/>
+      <w:pPr>
+        <w:ind w:left="4678" w:hanging="360"/>
+      </w:pPr>
+      <w:rPr>
+        <w:rFonts w:ascii="Wingdings" w:hAnsi="Wingdings" w:hint="default"/>
+      </w:rPr>
+    </w:lvl>
+    <w:lvl w:ilvl="6" w:tplc="04090001" w:tentative="1">
+      <w:start w:val="1"/>
+      <w:numFmt w:val="bullet"/>
+      <w:lvlText w:val=""/>
+      <w:lvlJc w:val="left"/>
+      <w:pPr>
+        <w:ind w:left="5398" w:hanging="360"/>
+      </w:pPr>
+      <w:rPr>
+        <w:rFonts w:ascii="Symbol" w:hAnsi="Symbol" w:hint="default"/>
+      </w:rPr>
+    </w:lvl>
+    <w:lvl w:ilvl="7" w:tplc="04090003" w:tentative="1">
+      <w:start w:val="1"/>
+      <w:numFmt w:val="bullet"/>
+      <w:lvlText w:val="o"/>
+      <w:lvlJc w:val="left"/>
+      <w:pPr>
+        <w:ind w:left="6118" w:hanging="360"/>
+      </w:pPr>
+      <w:rPr>
+        <w:rFonts w:ascii="Courier New" w:cs="Courier New" w:hAnsi="Courier New" w:hint="default"/>
+      </w:rPr>
+    </w:lvl>
+    <w:lvl w:ilvl="8" w:tplc="04090005" w:tentative="1">
+      <w:start w:val="1"/>
+      <w:numFmt w:val="bullet"/>
+      <w:lvlText w:val=""/>
+      <w:lvlJc w:val="left"/>
+      <w:pPr>
+        <w:ind w:left="6838" w:hanging="360"/>
+      </w:pPr>
+      <w:rPr>
+        <w:rFonts w:ascii="Wingdings" w:hAnsi="Wingdings" w:hint="default"/>
+      </w:rPr>
+    </w:lvl>
+  </w:abstractNum>
+  <w:abstractNum w:abstractNumId="143">
+    <w:nsid w:val="0000008F"/>
+    <w:multiLevelType w:val="hybridMultilevel"/>
+    <w:tmpl w:val="00000000"/>
+    <w:lvl w:ilvl="0" w:tplc="04090001">
+      <w:start w:val="1"/>
+      <w:numFmt w:val="bullet"/>
+      <w:lvlText w:val=""/>
+      <w:lvlJc w:val="left"/>
+      <w:pPr>
+        <w:ind w:left="1078" w:hanging="360"/>
+      </w:pPr>
+      <w:rPr>
+        <w:rFonts w:ascii="Symbol" w:hAnsi="Symbol" w:hint="default"/>
+      </w:rPr>
+    </w:lvl>
+    <w:lvl w:ilvl="1" w:tplc="04090003" w:tentative="1">
+      <w:start w:val="1"/>
+      <w:numFmt w:val="bullet"/>
+      <w:lvlText w:val="o"/>
+      <w:lvlJc w:val="left"/>
+      <w:pPr>
+        <w:ind w:left="1798" w:hanging="360"/>
+      </w:pPr>
+      <w:rPr>
+        <w:rFonts w:ascii="Courier New" w:cs="Courier New" w:hAnsi="Courier New" w:hint="default"/>
+      </w:rPr>
+    </w:lvl>
+    <w:lvl w:ilvl="2" w:tplc="04090005" w:tentative="1">
+      <w:start w:val="1"/>
+      <w:numFmt w:val="bullet"/>
+      <w:lvlText w:val=""/>
+      <w:lvlJc w:val="left"/>
+      <w:pPr>
+        <w:ind w:left="2518" w:hanging="360"/>
+      </w:pPr>
+      <w:rPr>
+        <w:rFonts w:ascii="Wingdings" w:hAnsi="Wingdings" w:hint="default"/>
+      </w:rPr>
+    </w:lvl>
+    <w:lvl w:ilvl="3" w:tplc="04090001" w:tentative="1">
+      <w:start w:val="1"/>
+      <w:numFmt w:val="bullet"/>
+      <w:lvlText w:val=""/>
+      <w:lvlJc w:val="left"/>
+      <w:pPr>
+        <w:ind w:left="3238" w:hanging="360"/>
+      </w:pPr>
+      <w:rPr>
+        <w:rFonts w:ascii="Symbol" w:hAnsi="Symbol" w:hint="default"/>
+      </w:rPr>
+    </w:lvl>
+    <w:lvl w:ilvl="4" w:tplc="04090003" w:tentative="1">
+      <w:start w:val="1"/>
+      <w:numFmt w:val="bullet"/>
+      <w:lvlText w:val="o"/>
+      <w:lvlJc w:val="left"/>
+      <w:pPr>
+        <w:ind w:left="3958" w:hanging="360"/>
+      </w:pPr>
+      <w:rPr>
+        <w:rFonts w:ascii="Courier New" w:cs="Courier New" w:hAnsi="Courier New" w:hint="default"/>
+      </w:rPr>
+    </w:lvl>
+    <w:lvl w:ilvl="5" w:tplc="04090005" w:tentative="1">
+      <w:start w:val="1"/>
+      <w:numFmt w:val="bullet"/>
+      <w:lvlText w:val=""/>
+      <w:lvlJc w:val="left"/>
+      <w:pPr>
+        <w:ind w:left="4678" w:hanging="360"/>
+      </w:pPr>
+      <w:rPr>
+        <w:rFonts w:ascii="Wingdings" w:hAnsi="Wingdings" w:hint="default"/>
+      </w:rPr>
+    </w:lvl>
+    <w:lvl w:ilvl="6" w:tplc="04090001" w:tentative="1">
+      <w:start w:val="1"/>
+      <w:numFmt w:val="bullet"/>
+      <w:lvlText w:val=""/>
+      <w:lvlJc w:val="left"/>
+      <w:pPr>
+        <w:ind w:left="5398" w:hanging="360"/>
+      </w:pPr>
+      <w:rPr>
+        <w:rFonts w:ascii="Symbol" w:hAnsi="Symbol" w:hint="default"/>
+      </w:rPr>
+    </w:lvl>
+    <w:lvl w:ilvl="7" w:tplc="04090003" w:tentative="1">
+      <w:start w:val="1"/>
+      <w:numFmt w:val="bullet"/>
+      <w:lvlText w:val="o"/>
+      <w:lvlJc w:val="left"/>
+      <w:pPr>
+        <w:ind w:left="6118" w:hanging="360"/>
+      </w:pPr>
+      <w:rPr>
+        <w:rFonts w:ascii="Courier New" w:cs="Courier New" w:hAnsi="Courier New" w:hint="default"/>
+      </w:rPr>
+    </w:lvl>
+    <w:lvl w:ilvl="8" w:tplc="04090005" w:tentative="1">
+      <w:start w:val="1"/>
+      <w:numFmt w:val="bullet"/>
+      <w:lvlText w:val=""/>
+      <w:lvlJc w:val="left"/>
+      <w:pPr>
+        <w:ind w:left="6838" w:hanging="360"/>
+      </w:pPr>
+      <w:rPr>
+        <w:rFonts w:ascii="Wingdings" w:hAnsi="Wingdings" w:hint="default"/>
+      </w:rPr>
+    </w:lvl>
+  </w:abstractNum>
+  <w:abstractNum w:abstractNumId="144">
+    <w:nsid w:val="00000090"/>
+    <w:multiLevelType w:val="hybridMultilevel"/>
+    <w:tmpl w:val="00000000"/>
+    <w:lvl w:ilvl="0" w:tplc="04090001">
+      <w:start w:val="1"/>
+      <w:numFmt w:val="bullet"/>
+      <w:lvlText w:val=""/>
+      <w:lvlJc w:val="left"/>
+      <w:pPr>
+        <w:ind w:left="1078" w:hanging="360"/>
+      </w:pPr>
+      <w:rPr>
+        <w:rFonts w:ascii="Symbol" w:hAnsi="Symbol" w:hint="default"/>
+      </w:rPr>
+    </w:lvl>
+    <w:lvl w:ilvl="1" w:tplc="04090003" w:tentative="1">
+      <w:start w:val="1"/>
+      <w:numFmt w:val="bullet"/>
+      <w:lvlText w:val="o"/>
+      <w:lvlJc w:val="left"/>
+      <w:pPr>
+        <w:ind w:left="1798" w:hanging="360"/>
+      </w:pPr>
+      <w:rPr>
+        <w:rFonts w:ascii="Courier New" w:cs="Courier New" w:hAnsi="Courier New" w:hint="default"/>
+      </w:rPr>
+    </w:lvl>
+    <w:lvl w:ilvl="2" w:tplc="04090005" w:tentative="1">
+      <w:start w:val="1"/>
+      <w:numFmt w:val="bullet"/>
+      <w:lvlText w:val=""/>
+      <w:lvlJc w:val="left"/>
+      <w:pPr>
+        <w:ind w:left="2518" w:hanging="360"/>
+      </w:pPr>
+      <w:rPr>
+        <w:rFonts w:ascii="Wingdings" w:hAnsi="Wingdings" w:hint="default"/>
+      </w:rPr>
+    </w:lvl>
+    <w:lvl w:ilvl="3" w:tplc="04090001" w:tentative="1">
+      <w:start w:val="1"/>
+      <w:numFmt w:val="bullet"/>
+      <w:lvlText w:val=""/>
+      <w:lvlJc w:val="left"/>
+      <w:pPr>
+        <w:ind w:left="3238" w:hanging="360"/>
+      </w:pPr>
+      <w:rPr>
+        <w:rFonts w:ascii="Symbol" w:hAnsi="Symbol" w:hint="default"/>
+      </w:rPr>
+    </w:lvl>
+    <w:lvl w:ilvl="4" w:tplc="04090003" w:tentative="1">
+      <w:start w:val="1"/>
+      <w:numFmt w:val="bullet"/>
+      <w:lvlText w:val="o"/>
+      <w:lvlJc w:val="left"/>
+      <w:pPr>
+        <w:ind w:left="3958" w:hanging="360"/>
+      </w:pPr>
+      <w:rPr>
+        <w:rFonts w:ascii="Courier New" w:cs="Courier New" w:hAnsi="Courier New" w:hint="default"/>
+      </w:rPr>
+    </w:lvl>
+    <w:lvl w:ilvl="5" w:tplc="04090005" w:tentative="1">
+      <w:start w:val="1"/>
+      <w:numFmt w:val="bullet"/>
+      <w:lvlText w:val=""/>
+      <w:lvlJc w:val="left"/>
+      <w:pPr>
+        <w:ind w:left="4678" w:hanging="360"/>
+      </w:pPr>
+      <w:rPr>
+        <w:rFonts w:ascii="Wingdings" w:hAnsi="Wingdings" w:hint="default"/>
+      </w:rPr>
+    </w:lvl>
+    <w:lvl w:ilvl="6" w:tplc="04090001" w:tentative="1">
+      <w:start w:val="1"/>
+      <w:numFmt w:val="bullet"/>
+      <w:lvlText w:val=""/>
+      <w:lvlJc w:val="left"/>
+      <w:pPr>
+        <w:ind w:left="5398" w:hanging="360"/>
+      </w:pPr>
+      <w:rPr>
+        <w:rFonts w:ascii="Symbol" w:hAnsi="Symbol" w:hint="default"/>
+      </w:rPr>
+    </w:lvl>
+    <w:lvl w:ilvl="7" w:tplc="04090003" w:tentative="1">
+      <w:start w:val="1"/>
+      <w:numFmt w:val="bullet"/>
+      <w:lvlText w:val="o"/>
+      <w:lvlJc w:val="left"/>
+      <w:pPr>
+        <w:ind w:left="6118" w:hanging="360"/>
+      </w:pPr>
+      <w:rPr>
+        <w:rFonts w:ascii="Courier New" w:cs="Courier New" w:hAnsi="Courier New" w:hint="default"/>
+      </w:rPr>
+    </w:lvl>
+    <w:lvl w:ilvl="8" w:tplc="04090005" w:tentative="1">
+      <w:start w:val="1"/>
+      <w:numFmt w:val="bullet"/>
+      <w:lvlText w:val=""/>
+      <w:lvlJc w:val="left"/>
+      <w:pPr>
+        <w:ind w:left="6838" w:hanging="360"/>
+      </w:pPr>
+      <w:rPr>
+        <w:rFonts w:ascii="Wingdings" w:hAnsi="Wingdings" w:hint="default"/>
+      </w:rPr>
+    </w:lvl>
+  </w:abstractNum>
   <w:num w:numId="1">
+    <w:abstractNumId w:val="140"/>
+  </w:num>
+  <w:num w:numId="2">
     <w:abstractNumId w:val="89"/>
   </w:num>
-  <w:num w:numId="2">
+  <w:num w:numId="3">
     <w:abstractNumId w:val="84"/>
   </w:num>
-  <w:num w:numId="3">
+  <w:num w:numId="4">
     <w:abstractNumId w:val="24"/>
   </w:num>
-  <w:num w:numId="4">
+  <w:num w:numId="5">
     <w:abstractNumId w:val="23"/>
   </w:num>
-  <w:num w:numId="5">
+  <w:num w:numId="6">
     <w:abstractNumId w:val="8"/>
   </w:num>
-  <w:num w:numId="6">
+  <w:num w:numId="7">
     <w:abstractNumId w:val="4"/>
   </w:num>
-  <w:num w:numId="7">
+  <w:num w:numId="8">
     <w:abstractNumId w:val="1"/>
   </w:num>
-  <w:num w:numId="8">
+  <w:num w:numId="9">
     <w:abstractNumId w:val="7"/>
   </w:num>
-  <w:num w:numId="9">
+  <w:num w:numId="10">
     <w:abstractNumId w:val="13"/>
   </w:num>
-  <w:num w:numId="10">
+  <w:num w:numId="11">
     <w:abstractNumId w:val="12"/>
   </w:num>
-  <w:num w:numId="11">
+  <w:num w:numId="12">
     <w:abstractNumId w:val="0"/>
   </w:num>
-  <w:num w:numId="12">
+  <w:num w:numId="13">
     <w:abstractNumId w:val="6"/>
   </w:num>
-  <w:num w:numId="13">
+  <w:num w:numId="14">
     <w:abstractNumId w:val="10"/>
   </w:num>
-  <w:num w:numId="14">
+  <w:num w:numId="15">
     <w:abstractNumId w:val="9"/>
   </w:num>
-  <w:num w:numId="15">
+  <w:num w:numId="16">
     <w:abstractNumId w:val="14"/>
   </w:num>
-  <w:num w:numId="16">
+  <w:num w:numId="17">
     <w:abstractNumId w:val="3"/>
   </w:num>
-  <w:num w:numId="17">
+  <w:num w:numId="18">
     <w:abstractNumId w:val="11"/>
   </w:num>
-  <w:num w:numId="18">
+  <w:num w:numId="19">
     <w:abstractNumId w:val="2"/>
   </w:num>
-  <w:num w:numId="19">
+  <w:num w:numId="20">
     <w:abstractNumId w:val="5"/>
   </w:num>
-  <w:num w:numId="20">
+  <w:num w:numId="21">
     <w:abstractNumId w:val="15"/>
   </w:num>
-  <w:num w:numId="21">
+  <w:num w:numId="22">
     <w:abstractNumId w:val="16"/>
   </w:num>
-  <w:num w:numId="22">
+  <w:num w:numId="23">
     <w:abstractNumId w:val="17"/>
   </w:num>
-  <w:num w:numId="23">
+  <w:num w:numId="24">
     <w:abstractNumId w:val="18"/>
   </w:num>
-  <w:num w:numId="24">
+  <w:num w:numId="25">
     <w:abstractNumId w:val="19"/>
   </w:num>
-  <w:num w:numId="25">
+  <w:num w:numId="26">
     <w:abstractNumId w:val="20"/>
   </w:num>
-  <w:num w:numId="26">
+  <w:num w:numId="27">
     <w:abstractNumId w:val="21"/>
   </w:num>
-  <w:num w:numId="27">
+  <w:num w:numId="28">
     <w:abstractNumId w:val="22"/>
   </w:num>
-  <w:num w:numId="28">
+  <w:num w:numId="29">
     <w:abstractNumId w:val="25"/>
   </w:num>
-  <w:num w:numId="29">
+  <w:num w:numId="30">
     <w:abstractNumId w:val="26"/>
   </w:num>
-  <w:num w:numId="30">
+  <w:num w:numId="31">
     <w:abstractNumId w:val="27"/>
   </w:num>
-  <w:num w:numId="31">
+  <w:num w:numId="32">
     <w:abstractNumId w:val="28"/>
   </w:num>
-  <w:num w:numId="32">
+  <w:num w:numId="33">
     <w:abstractNumId w:val="29"/>
   </w:num>
-  <w:num w:numId="33">
+  <w:num w:numId="34">
     <w:abstractNumId w:val="30"/>
   </w:num>
-  <w:num w:numId="34">
+  <w:num w:numId="35">
     <w:abstractNumId w:val="31"/>
   </w:num>
-  <w:num w:numId="35">
+  <w:num w:numId="36">
     <w:abstractNumId w:val="32"/>
   </w:num>
-  <w:num w:numId="36">
+  <w:num w:numId="37">
     <w:abstractNumId w:val="33"/>
   </w:num>
-  <w:num w:numId="37">
+  <w:num w:numId="38">
     <w:abstractNumId w:val="34"/>
   </w:num>
-  <w:num w:numId="38">
+  <w:num w:numId="39">
     <w:abstractNumId w:val="35"/>
   </w:num>
-  <w:num w:numId="39">
+  <w:num w:numId="40">
     <w:abstractNumId w:val="36"/>
   </w:num>
-  <w:num w:numId="40">
+  <w:num w:numId="41">
     <w:abstractNumId w:val="37"/>
   </w:num>
-  <w:num w:numId="41">
+  <w:num w:numId="42">
     <w:abstractNumId w:val="38"/>
   </w:num>
-  <w:num w:numId="42">
+  <w:num w:numId="43">
     <w:abstractNumId w:val="39"/>
   </w:num>
-  <w:num w:numId="43">
+  <w:num w:numId="44">
     <w:abstractNumId w:val="40"/>
   </w:num>
-  <w:num w:numId="44">
+  <w:num w:numId="45">
     <w:abstractNumId w:val="41"/>
   </w:num>
-  <w:num w:numId="45">
+  <w:num w:numId="46">
     <w:abstractNumId w:val="42"/>
   </w:num>
-  <w:num w:numId="46">
+  <w:num w:numId="47">
     <w:abstractNumId w:val="43"/>
   </w:num>
-  <w:num w:numId="47">
+  <w:num w:numId="48">
     <w:abstractNumId w:val="44"/>
   </w:num>
-  <w:num w:numId="48">
+  <w:num w:numId="49">
     <w:abstractNumId w:val="45"/>
   </w:num>
-  <w:num w:numId="49">
+  <w:num w:numId="50">
     <w:abstractNumId w:val="46"/>
   </w:num>
-  <w:num w:numId="50">
+  <w:num w:numId="51">
     <w:abstractNumId w:val="47"/>
   </w:num>
-  <w:num w:numId="51">
+  <w:num w:numId="52">
     <w:abstractNumId w:val="48"/>
   </w:num>
-  <w:num w:numId="52">
+  <w:num w:numId="53">
     <w:abstractNumId w:val="49"/>
   </w:num>
-  <w:num w:numId="53">
+  <w:num w:numId="54">
     <w:abstractNumId w:val="50"/>
   </w:num>
-  <w:num w:numId="54">
+  <w:num w:numId="55">
     <w:abstractNumId w:val="51"/>
   </w:num>
-  <w:num w:numId="55">
+  <w:num w:numId="56">
     <w:abstractNumId w:val="52"/>
   </w:num>
-  <w:num w:numId="56">
+  <w:num w:numId="57">
     <w:abstractNumId w:val="53"/>
   </w:num>
-  <w:num w:numId="57">
+  <w:num w:numId="58">
     <w:abstractNumId w:val="54"/>
   </w:num>
-  <w:num w:numId="58">
+  <w:num w:numId="59">
     <w:abstractNumId w:val="55"/>
   </w:num>
-  <w:num w:numId="59">
+  <w:num w:numId="60">
     <w:abstractNumId w:val="56"/>
   </w:num>
-  <w:num w:numId="60">
+  <w:num w:numId="61">
     <w:abstractNumId w:val="57"/>
   </w:num>
-  <w:num w:numId="61">
+  <w:num w:numId="62">
     <w:abstractNumId w:val="58"/>
   </w:num>
-  <w:num w:numId="62">
+  <w:num w:numId="63">
     <w:abstractNumId w:val="59"/>
   </w:num>
-  <w:num w:numId="63">
+  <w:num w:numId="64">
     <w:abstractNumId w:val="60"/>
   </w:num>
-  <w:num w:numId="64">
+  <w:num w:numId="65">
     <w:abstractNumId w:val="61"/>
   </w:num>
-  <w:num w:numId="65">
+  <w:num w:numId="66">
     <w:abstractNumId w:val="62"/>
   </w:num>
-  <w:num w:numId="66">
+  <w:num w:numId="67">
     <w:abstractNumId w:val="63"/>
   </w:num>
-  <w:num w:numId="67">
+  <w:num w:numId="68">
     <w:abstractNumId w:val="64"/>
   </w:num>
-  <w:num w:numId="68">
+  <w:num w:numId="69">
     <w:abstractNumId w:val="65"/>
   </w:num>
-  <w:num w:numId="69">
+  <w:num w:numId="70">
     <w:abstractNumId w:val="66"/>
   </w:num>
-  <w:num w:numId="70">
+  <w:num w:numId="71">
     <w:abstractNumId w:val="67"/>
   </w:num>
-  <w:num w:numId="71">
+  <w:num w:numId="72">
     <w:abstractNumId w:val="68"/>
   </w:num>
-  <w:num w:numId="72">
+  <w:num w:numId="73">
     <w:abstractNumId w:val="69"/>
   </w:num>
-  <w:num w:numId="73">
+  <w:num w:numId="74">
     <w:abstractNumId w:val="70"/>
   </w:num>
-  <w:num w:numId="74">
+  <w:num w:numId="75">
     <w:abstractNumId w:val="71"/>
   </w:num>
-  <w:num w:numId="75">
+  <w:num w:numId="76">
     <w:abstractNumId w:val="72"/>
   </w:num>
-  <w:num w:numId="76">
+  <w:num w:numId="77">
     <w:abstractNumId w:val="73"/>
   </w:num>
-  <w:num w:numId="77">
+  <w:num w:numId="78">
     <w:abstractNumId w:val="74"/>
   </w:num>
-  <w:num w:numId="78">
+  <w:num w:numId="79">
     <w:abstractNumId w:val="75"/>
   </w:num>
-  <w:num w:numId="79">
+  <w:num w:numId="80">
     <w:abstractNumId w:val="76"/>
   </w:num>
-  <w:num w:numId="80">
+  <w:num w:numId="81">
     <w:abstractNumId w:val="77"/>
   </w:num>
-  <w:num w:numId="81">
+  <w:num w:numId="82">
     <w:abstractNumId w:val="78"/>
   </w:num>
-  <w:num w:numId="82">
+  <w:num w:numId="83">
     <w:abstractNumId w:val="79"/>
   </w:num>
-  <w:num w:numId="83">
+  <w:num w:numId="84">
     <w:abstractNumId w:val="80"/>
   </w:num>
-  <w:num w:numId="84">
+  <w:num w:numId="85">
     <w:abstractNumId w:val="81"/>
   </w:num>
-  <w:num w:numId="85">
+  <w:num w:numId="86">
     <w:abstractNumId w:val="82"/>
   </w:num>
-  <w:num w:numId="86">
+  <w:num w:numId="87">
     <w:abstractNumId w:val="83"/>
   </w:num>
-  <w:num w:numId="87">
+  <w:num w:numId="88">
     <w:abstractNumId w:val="85"/>
   </w:num>
-  <w:num w:numId="88">
+  <w:num w:numId="89">
     <w:abstractNumId w:val="86"/>
   </w:num>
-  <w:num w:numId="89">
+  <w:num w:numId="90">
     <w:abstractNumId w:val="87"/>
   </w:num>
-  <w:num w:numId="90">
+  <w:num w:numId="91">
     <w:abstractNumId w:val="88"/>
   </w:num>
-  <w:num w:numId="91">
+  <w:num w:numId="92">
     <w:abstractNumId w:val="90"/>
   </w:num>
-  <w:num w:numId="92">
+  <w:num w:numId="93">
     <w:abstractNumId w:val="91"/>
   </w:num>
-  <w:num w:numId="93">
+  <w:num w:numId="94">
     <w:abstractNumId w:val="92"/>
   </w:num>
-  <w:num w:numId="94">
+  <w:num w:numId="95">
     <w:abstractNumId w:val="93"/>
   </w:num>
-  <w:num w:numId="95">
+  <w:num w:numId="96">
     <w:abstractNumId w:val="94"/>
   </w:num>
-  <w:num w:numId="96">
+  <w:num w:numId="97">
     <w:abstractNumId w:val="95"/>
   </w:num>
-  <w:num w:numId="97">
+  <w:num w:numId="98">
     <w:abstractNumId w:val="96"/>
   </w:num>
-  <w:num w:numId="98">
+  <w:num w:numId="99">
     <w:abstractNumId w:val="97"/>
   </w:num>
-  <w:num w:numId="99">
+  <w:num w:numId="100">
     <w:abstractNumId w:val="98"/>
   </w:num>
-  <w:num w:numId="100">
+  <w:num w:numId="101">
     <w:abstractNumId w:val="99"/>
   </w:num>
-  <w:num w:numId="101">
+  <w:num w:numId="102">
     <w:abstractNumId w:val="100"/>
   </w:num>
-  <w:num w:numId="102">
+  <w:num w:numId="103">
     <w:abstractNumId w:val="101"/>
   </w:num>
-  <w:num w:numId="103">
+  <w:num w:numId="104">
     <w:abstractNumId w:val="102"/>
   </w:num>
-  <w:num w:numId="104">
+  <w:num w:numId="105">
     <w:abstractNumId w:val="103"/>
   </w:num>
-  <w:num w:numId="105">
+  <w:num w:numId="106">
     <w:abstractNumId w:val="104"/>
   </w:num>
-  <w:num w:numId="106">
+  <w:num w:numId="107">
     <w:abstractNumId w:val="105"/>
   </w:num>
-  <w:num w:numId="107">
+  <w:num w:numId="108">
     <w:abstractNumId w:val="106"/>
   </w:num>
-  <w:num w:numId="108">
+  <w:num w:numId="109">
     <w:abstractNumId w:val="107"/>
   </w:num>
-  <w:num w:numId="109">
+  <w:num w:numId="110">
     <w:abstractNumId w:val="108"/>
   </w:num>
-  <w:num w:numId="110">
+  <w:num w:numId="111">
     <w:abstractNumId w:val="109"/>
   </w:num>
-  <w:num w:numId="111">
+  <w:num w:numId="112">
     <w:abstractNumId w:val="110"/>
   </w:num>
-  <w:num w:numId="112">
+  <w:num w:numId="113">
     <w:abstractNumId w:val="111"/>
   </w:num>
-  <w:num w:numId="113">
+  <w:num w:numId="114">
     <w:abstractNumId w:val="112"/>
   </w:num>
-  <w:num w:numId="114">
+  <w:num w:numId="115">
     <w:abstractNumId w:val="113"/>
   </w:num>
-  <w:num w:numId="115">
+  <w:num w:numId="116">
     <w:abstractNumId w:val="114"/>
   </w:num>
-  <w:num w:numId="116">
+  <w:num w:numId="117">
     <w:abstractNumId w:val="115"/>
   </w:num>
-  <w:num w:numId="117">
+  <w:num w:numId="118">
     <w:abstractNumId w:val="116"/>
   </w:num>
-  <w:num w:numId="118">
+  <w:num w:numId="119">
     <w:abstractNumId w:val="117"/>
   </w:num>
-  <w:num w:numId="119">
+  <w:num w:numId="120">
     <w:abstractNumId w:val="118"/>
   </w:num>
-  <w:num w:numId="120">
+  <w:num w:numId="121">
     <w:abstractNumId w:val="119"/>
   </w:num>
-  <w:num w:numId="121">
+  <w:num w:numId="122">
     <w:abstractNumId w:val="120"/>
   </w:num>
-  <w:num w:numId="122">
+  <w:num w:numId="123">
     <w:abstractNumId w:val="121"/>
   </w:num>
-  <w:num w:numId="123">
+  <w:num w:numId="124">
     <w:abstractNumId w:val="122"/>
   </w:num>
-  <w:num w:numId="124">
+  <w:num w:numId="125">
     <w:abstractNumId w:val="123"/>
   </w:num>
-  <w:num w:numId="125">
+  <w:num w:numId="126">
     <w:abstractNumId w:val="124"/>
   </w:num>
-  <w:num w:numId="126">
+  <w:num w:numId="127">
     <w:abstractNumId w:val="125"/>
   </w:num>
-  <w:num w:numId="127">
+  <w:num w:numId="128">
     <w:abstractNumId w:val="126"/>
   </w:num>
-  <w:num w:numId="128">
+  <w:num w:numId="129">
     <w:abstractNumId w:val="127"/>
   </w:num>
-  <w:num w:numId="129">
+  <w:num w:numId="130">
     <w:abstractNumId w:val="128"/>
   </w:num>
-  <w:num w:numId="130">
+  <w:num w:numId="131">
     <w:abstractNumId w:val="129"/>
   </w:num>
-  <w:num w:numId="131">
+  <w:num w:numId="132">
     <w:abstractNumId w:val="130"/>
   </w:num>
-  <w:num w:numId="132">
+  <w:num w:numId="133">
     <w:abstractNumId w:val="131"/>
   </w:num>
-  <w:num w:numId="133">
+  <w:num w:numId="134">
     <w:abstractNumId w:val="132"/>
   </w:num>
-  <w:num w:numId="134">
+  <w:num w:numId="135">
     <w:abstractNumId w:val="133"/>
   </w:num>
-  <w:num w:numId="135">
+  <w:num w:numId="136">
     <w:abstractNumId w:val="134"/>
   </w:num>
-  <w:num w:numId="136">
+  <w:num w:numId="137">
     <w:abstractNumId w:val="135"/>
   </w:num>
-  <w:num w:numId="137">
+  <w:num w:numId="138">
     <w:abstractNumId w:val="136"/>
   </w:num>
-  <w:num w:numId="138">
+  <w:num w:numId="139">
     <w:abstractNumId w:val="137"/>
   </w:num>
-  <w:num w:numId="139">
+  <w:num w:numId="140">
     <w:abstractNumId w:val="138"/>
   </w:num>
-  <w:num w:numId="140">
+  <w:num w:numId="141">
     <w:abstractNumId w:val="139"/>
-  </w:num>
-  <w:num w:numId="141">
-    <w:abstractNumId w:val="140"/>
   </w:num>
   <w:num w:numId="142">
     <w:abstractNumId w:val="141"/>
+  </w:num>
+  <w:num w:numId="143">
+    <w:abstractNumId w:val="142"/>
+  </w:num>
+  <w:num w:numId="144">
+    <w:abstractNumId w:val="143"/>
+  </w:num>
+  <w:num w:numId="145">
+    <w:abstractNumId w:val="144"/>
   </w:num>
 </w:numbering>
 </file>

</xml_diff>

<commit_message>
feat: Completar secciones Introduccion y Formatos
feat: Completar secciones Introduccion y Formatos y Citaciones (Nakary)
</commit_message>
<xml_diff>
--- a/documentos/Manual-buenas-practicas.docx
+++ b/documentos/Manual-buenas-practicas.docx
@@ -376,12 +376,10 @@
       <w:pPr>
         <w:pStyle w:val="style0"/>
         <w:spacing w:lineRule="auto" w:line="480"/>
-        <w:ind w:left="0" w:firstLine="0"/>
+        <w:ind w:firstLine="708"/>
         <w:jc w:val="center"/>
         <w:rPr>
           <w:rFonts w:ascii="Times New Roman" w:cs="Times New Roman" w:hAnsi="Times New Roman"/>
-          <w:b/>
-          <w:bCs/>
           <w:lang w:val="en-US" w:bidi="ar-SA" w:eastAsia="es-ES"/>
         </w:rPr>
       </w:pPr>
@@ -415,34 +413,19 @@
         <w:jc w:val="left"/>
         <w:rPr>
           <w:rFonts w:ascii="Times New Roman" w:cs="Times New Roman" w:hAnsi="Times New Roman"/>
+          <w:b w:val="false"/>
+          <w:bCs w:val="false"/>
           <w:lang w:val="en-US" w:bidi="ar-SA" w:eastAsia="es-ES"/>
         </w:rPr>
       </w:pPr>
       <w:r>
         <w:rPr>
           <w:rFonts w:ascii="Times New Roman" w:cs="Times New Roman" w:hAnsi="Times New Roman"/>
+          <w:b w:val="false"/>
+          <w:bCs w:val="false"/>
           <w:lang w:val="en-US" w:bidi="ar-SA" w:eastAsia="es-ES"/>
         </w:rPr>
-        <w:t xml:space="preserve"> </w:t>
-      </w:r>
-    </w:p>
-    <w:p>
-      <w:pPr>
-        <w:pStyle w:val="style0"/>
-        <w:spacing w:lineRule="auto" w:line="480"/>
-        <w:ind w:firstLine="708"/>
-        <w:jc w:val="left"/>
-        <w:rPr>
-          <w:rFonts w:ascii="Times New Roman" w:cs="Times New Roman" w:hAnsi="Times New Roman"/>
-          <w:lang w:val="en-US" w:bidi="ar-SA" w:eastAsia="es-ES"/>
-        </w:rPr>
-      </w:pPr>
-      <w:r>
-        <w:rPr>
-          <w:rFonts w:ascii="Times New Roman" w:cs="Times New Roman" w:hAnsi="Times New Roman"/>
-          <w:lang w:val="en-US" w:bidi="ar-SA" w:eastAsia="es-ES"/>
-        </w:rPr>
-        <w:t xml:space="preserve">Este manual está diseñado para ayudar a los estudiantes a realizar trabajos universitarios en grupo de manera efectiva. La colaboración adecuada y la organización son clave para alcanzar buenos resultados. </w:t>
+        <w:t>Este manual está diseñado para ayudar a los estudiantes a realizar trabajos universitarios en grupo de manera efectiva. La colaboración adecuada y la organización son clave para alcanzar buenos resultados. Abordaremos desafíos comunes como la coordinación, la comunicación y la gestión del tiempo, ofreciendo estrategias probadas y basadas en nuestra propia experiencia para optimizar la colaboración y la calidad de los entregables.</w:t>
       </w:r>
     </w:p>
     <w:p>
@@ -962,7 +945,7 @@
         <w:pStyle w:val="style179"/>
         <w:numPr>
           <w:ilvl w:val="0"/>
-          <w:numId w:val="143"/>
+          <w:numId w:val="1"/>
         </w:numPr>
         <w:spacing w:lineRule="auto" w:line="480"/>
         <w:jc w:val="left"/>
@@ -1254,7 +1237,7 @@
         <w:pStyle w:val="style179"/>
         <w:numPr>
           <w:ilvl w:val="0"/>
-          <w:numId w:val="142"/>
+          <w:numId w:val="143"/>
         </w:numPr>
         <w:spacing w:lineRule="auto" w:line="480"/>
         <w:jc w:val="left"/>
@@ -1276,7 +1259,7 @@
         <w:pStyle w:val="style179"/>
         <w:numPr>
           <w:ilvl w:val="0"/>
-          <w:numId w:val="142"/>
+          <w:numId w:val="143"/>
         </w:numPr>
         <w:spacing w:lineRule="auto" w:line="480"/>
         <w:jc w:val="left"/>
@@ -1298,7 +1281,7 @@
         <w:pStyle w:val="style179"/>
         <w:numPr>
           <w:ilvl w:val="0"/>
-          <w:numId w:val="142"/>
+          <w:numId w:val="143"/>
         </w:numPr>
         <w:spacing w:lineRule="auto" w:line="480"/>
         <w:jc w:val="left"/>
@@ -1320,7 +1303,7 @@
         <w:pStyle w:val="style179"/>
         <w:numPr>
           <w:ilvl w:val="0"/>
-          <w:numId w:val="142"/>
+          <w:numId w:val="143"/>
         </w:numPr>
         <w:spacing w:lineRule="auto" w:line="480"/>
         <w:jc w:val="left"/>
@@ -1433,18 +1416,6 @@
       <w:pPr>
         <w:pStyle w:val="style0"/>
         <w:spacing w:lineRule="auto" w:line="480"/>
-        <w:ind w:firstLine="708"/>
-        <w:jc w:val="left"/>
-        <w:rPr>
-          <w:rFonts w:ascii="Times New Roman" w:cs="Times New Roman" w:hAnsi="Times New Roman"/>
-          <w:lang w:val="en-US" w:bidi="ar-SA" w:eastAsia="es-ES"/>
-        </w:rPr>
-      </w:pPr>
-    </w:p>
-    <w:p>
-      <w:pPr>
-        <w:pStyle w:val="style0"/>
-        <w:spacing w:lineRule="auto" w:line="480"/>
         <w:ind w:left="0" w:firstLine="0"/>
         <w:jc w:val="left"/>
         <w:rPr>
@@ -1452,29 +1423,6 @@
           <w:lang w:val="en-US" w:bidi="ar-SA" w:eastAsia="es-ES"/>
         </w:rPr>
       </w:pPr>
-    </w:p>
-    <w:p>
-      <w:pPr>
-        <w:pStyle w:val="style0"/>
-        <w:spacing w:lineRule="auto" w:line="480"/>
-        <w:ind w:firstLine="708"/>
-        <w:jc w:val="left"/>
-        <w:rPr>
-          <w:rFonts w:ascii="Times New Roman" w:cs="Times New Roman" w:hAnsi="Times New Roman"/>
-          <w:b/>
-          <w:bCs/>
-          <w:lang w:val="en-US" w:bidi="ar-SA" w:eastAsia="es-ES"/>
-        </w:rPr>
-      </w:pPr>
-      <w:r>
-        <w:rPr>
-          <w:rFonts w:ascii="Times New Roman" w:cs="Times New Roman" w:hAnsi="Times New Roman"/>
-          <w:b/>
-          <w:bCs/>
-          <w:lang w:val="en-US" w:bidi="ar-SA" w:eastAsia="es-ES"/>
-        </w:rPr>
-        <w:t xml:space="preserve"> 3.  Formatos y Citaciones</w:t>
-      </w:r>
     </w:p>
     <w:p>
       <w:pPr>
@@ -1487,6 +1435,15 @@
           <w:lang w:val="en-US" w:bidi="ar-SA" w:eastAsia="es-ES"/>
         </w:rPr>
       </w:pPr>
+      <w:r>
+        <w:rPr>
+          <w:rFonts w:ascii="Times New Roman" w:cs="Times New Roman" w:hAnsi="Times New Roman"/>
+          <w:b/>
+          <w:bCs/>
+          <w:lang w:val="en-US" w:bidi="ar-SA" w:eastAsia="es-ES"/>
+        </w:rPr>
+        <w:t>3.  Formatos y Citaciones</w:t>
+      </w:r>
     </w:p>
     <w:p>
       <w:pPr>
@@ -1499,25 +1456,6 @@
           <w:lang w:val="en-US" w:bidi="ar-SA" w:eastAsia="es-ES"/>
         </w:rPr>
       </w:pPr>
-      <w:r>
-        <w:rPr>
-          <w:rFonts w:ascii="Times New Roman" w:cs="Times New Roman" w:hAnsi="Times New Roman"/>
-          <w:lang w:val="en-US" w:bidi="ar-SA" w:eastAsia="es-ES"/>
-        </w:rPr>
-        <w:t xml:space="preserve"> </w:t>
-      </w:r>
-    </w:p>
-    <w:p>
-      <w:pPr>
-        <w:pStyle w:val="style0"/>
-        <w:spacing w:lineRule="auto" w:line="480"/>
-        <w:ind w:left="0" w:firstLine="0"/>
-        <w:jc w:val="left"/>
-        <w:rPr>
-          <w:rFonts w:ascii="Times New Roman" w:cs="Times New Roman" w:hAnsi="Times New Roman"/>
-          <w:lang w:val="en-US" w:bidi="ar-SA" w:eastAsia="es-ES"/>
-        </w:rPr>
-      </w:pPr>
     </w:p>
     <w:p>
       <w:pPr>
@@ -1533,22 +1471,35 @@
       <w:r>
         <w:rPr>
           <w:rFonts w:ascii="Times New Roman" w:cs="Times New Roman" w:hAnsi="Times New Roman"/>
+          <w:b/>
+          <w:bCs/>
           <w:lang w:val="en-US" w:bidi="ar-SA" w:eastAsia="es-ES"/>
         </w:rPr>
-        <w:t xml:space="preserve"> 3.1 Estilo APA</w:t>
+        <w:t>3.1 Estilo APA</w:t>
       </w:r>
     </w:p>
     <w:p>
       <w:pPr>
         <w:pStyle w:val="style0"/>
         <w:spacing w:lineRule="auto" w:line="480"/>
-        <w:ind w:left="0" w:firstLine="0"/>
+        <w:ind w:firstLine="708"/>
         <w:jc w:val="left"/>
         <w:rPr>
           <w:rFonts w:ascii="Times New Roman" w:cs="Times New Roman" w:hAnsi="Times New Roman"/>
+          <w:b w:val="false"/>
+          <w:bCs w:val="false"/>
           <w:lang w:val="en-US" w:bidi="ar-SA" w:eastAsia="es-ES"/>
         </w:rPr>
       </w:pPr>
+      <w:r>
+        <w:rPr>
+          <w:rFonts w:ascii="Times New Roman" w:cs="Times New Roman" w:hAnsi="Times New Roman"/>
+          <w:b w:val="false"/>
+          <w:bCs w:val="false"/>
+          <w:lang w:val="en-US" w:bidi="ar-SA" w:eastAsia="es-ES"/>
+        </w:rPr>
+        <w:t>Vamos a seguir el formato APA para las citas y referencias. Es importante que todos revisemos el manual de estilo para evitar errores y asegurar la coherencia académica. Nos enfocaremos en aspectos críticos como el formato de portada, el uso de encabezados, la citación en el texto y el formato de la lista de referencias.</w:t>
+      </w:r>
     </w:p>
     <w:p>
       <w:pPr>
@@ -1561,25 +1512,6 @@
           <w:lang w:val="en-US" w:bidi="ar-SA" w:eastAsia="es-ES"/>
         </w:rPr>
       </w:pPr>
-      <w:r>
-        <w:rPr>
-          <w:rFonts w:ascii="Times New Roman" w:cs="Times New Roman" w:hAnsi="Times New Roman"/>
-          <w:lang w:val="en-US" w:bidi="ar-SA" w:eastAsia="es-ES"/>
-        </w:rPr>
-        <w:t>Vamos a seguir el formato APA para las citas y referencias. Es importante que todos revisemos el manual de estilo para evitar errores.</w:t>
-      </w:r>
-    </w:p>
-    <w:p>
-      <w:pPr>
-        <w:pStyle w:val="style0"/>
-        <w:spacing w:lineRule="auto" w:line="480"/>
-        <w:ind w:left="0" w:firstLine="0"/>
-        <w:jc w:val="left"/>
-        <w:rPr>
-          <w:rFonts w:ascii="Times New Roman" w:cs="Times New Roman" w:hAnsi="Times New Roman"/>
-          <w:lang w:val="en-US" w:bidi="ar-SA" w:eastAsia="es-ES"/>
-        </w:rPr>
-      </w:pPr>
     </w:p>
     <w:p>
       <w:pPr>
@@ -1595,28 +1527,11 @@
       <w:r>
         <w:rPr>
           <w:rFonts w:ascii="Times New Roman" w:cs="Times New Roman" w:hAnsi="Times New Roman"/>
+          <w:b/>
+          <w:bCs/>
           <w:lang w:val="en-US" w:bidi="ar-SA" w:eastAsia="es-ES"/>
         </w:rPr>
-        <w:t xml:space="preserve"> 3.2 Plantillas</w:t>
-      </w:r>
-    </w:p>
-    <w:p>
-      <w:pPr>
-        <w:pStyle w:val="style0"/>
-        <w:spacing w:lineRule="auto" w:line="480"/>
-        <w:ind w:left="0" w:firstLine="0"/>
-        <w:jc w:val="left"/>
-        <w:rPr>
-          <w:rFonts w:ascii="Times New Roman" w:cs="Times New Roman" w:hAnsi="Times New Roman"/>
-          <w:lang w:val="en-US" w:bidi="ar-SA" w:eastAsia="es-ES"/>
-        </w:rPr>
-      </w:pPr>
-      <w:r>
-        <w:rPr>
-          <w:rFonts w:ascii="Times New Roman" w:cs="Times New Roman" w:hAnsi="Times New Roman"/>
-          <w:lang w:val="en-US" w:bidi="ar-SA" w:eastAsia="es-ES"/>
-        </w:rPr>
-        <w:t xml:space="preserve"> </w:t>
+        <w:t>3.2 Consistencia del Formato</w:t>
       </w:r>
     </w:p>
     <w:p>
@@ -1630,12 +1545,28 @@
           <w:lang w:val="en-US" w:bidi="ar-SA" w:eastAsia="es-ES"/>
         </w:rPr>
       </w:pPr>
+    </w:p>
+    <w:p>
+      <w:pPr>
+        <w:pStyle w:val="style0"/>
+        <w:spacing w:lineRule="auto" w:line="480"/>
+        <w:ind w:firstLine="708"/>
+        <w:jc w:val="left"/>
+        <w:rPr>
+          <w:rFonts w:ascii="Times New Roman" w:cs="Times New Roman" w:hAnsi="Times New Roman"/>
+          <w:b w:val="false"/>
+          <w:bCs w:val="false"/>
+          <w:lang w:val="en-US" w:bidi="ar-SA" w:eastAsia="es-ES"/>
+        </w:rPr>
+      </w:pPr>
       <w:r>
         <w:rPr>
           <w:rFonts w:ascii="Times New Roman" w:cs="Times New Roman" w:hAnsi="Times New Roman"/>
+          <w:b w:val="false"/>
+          <w:bCs w:val="false"/>
           <w:lang w:val="en-US" w:bidi="ar-SA" w:eastAsia="es-ES"/>
         </w:rPr>
-        <w:t>Usaremos una plantilla de Word prediseñada que se puede descargar de [insertar enlace]. Esto nos ayudará a mantener el formato uniforme.</w:t>
+        <w:t>Nos basaremos en el formato APA para la estructura general del documento y acordaremos un tamaño de fuente, tipo de letra y espaciado estándar para todo el manual desde el inicio, garantizando una presentación uniforme y profesional.</w:t>
       </w:r>
     </w:p>
     <w:p>
@@ -19383,433 +19314,433 @@
     </w:lvl>
   </w:abstractNum>
   <w:num w:numId="1">
+    <w:abstractNumId w:val="142"/>
+  </w:num>
+  <w:num w:numId="2">
     <w:abstractNumId w:val="140"/>
   </w:num>
-  <w:num w:numId="2">
+  <w:num w:numId="3">
     <w:abstractNumId w:val="89"/>
   </w:num>
-  <w:num w:numId="3">
+  <w:num w:numId="4">
     <w:abstractNumId w:val="84"/>
   </w:num>
-  <w:num w:numId="4">
+  <w:num w:numId="5">
     <w:abstractNumId w:val="24"/>
   </w:num>
-  <w:num w:numId="5">
+  <w:num w:numId="6">
     <w:abstractNumId w:val="23"/>
   </w:num>
-  <w:num w:numId="6">
+  <w:num w:numId="7">
     <w:abstractNumId w:val="8"/>
   </w:num>
-  <w:num w:numId="7">
+  <w:num w:numId="8">
     <w:abstractNumId w:val="4"/>
   </w:num>
-  <w:num w:numId="8">
+  <w:num w:numId="9">
     <w:abstractNumId w:val="1"/>
   </w:num>
-  <w:num w:numId="9">
+  <w:num w:numId="10">
     <w:abstractNumId w:val="7"/>
   </w:num>
-  <w:num w:numId="10">
+  <w:num w:numId="11">
     <w:abstractNumId w:val="13"/>
   </w:num>
-  <w:num w:numId="11">
+  <w:num w:numId="12">
     <w:abstractNumId w:val="12"/>
   </w:num>
-  <w:num w:numId="12">
+  <w:num w:numId="13">
     <w:abstractNumId w:val="0"/>
   </w:num>
-  <w:num w:numId="13">
+  <w:num w:numId="14">
     <w:abstractNumId w:val="6"/>
   </w:num>
-  <w:num w:numId="14">
+  <w:num w:numId="15">
     <w:abstractNumId w:val="10"/>
   </w:num>
-  <w:num w:numId="15">
+  <w:num w:numId="16">
     <w:abstractNumId w:val="9"/>
   </w:num>
-  <w:num w:numId="16">
+  <w:num w:numId="17">
     <w:abstractNumId w:val="14"/>
   </w:num>
-  <w:num w:numId="17">
+  <w:num w:numId="18">
     <w:abstractNumId w:val="3"/>
   </w:num>
-  <w:num w:numId="18">
+  <w:num w:numId="19">
     <w:abstractNumId w:val="11"/>
   </w:num>
-  <w:num w:numId="19">
+  <w:num w:numId="20">
     <w:abstractNumId w:val="2"/>
   </w:num>
-  <w:num w:numId="20">
+  <w:num w:numId="21">
     <w:abstractNumId w:val="5"/>
   </w:num>
-  <w:num w:numId="21">
+  <w:num w:numId="22">
     <w:abstractNumId w:val="15"/>
   </w:num>
-  <w:num w:numId="22">
+  <w:num w:numId="23">
     <w:abstractNumId w:val="16"/>
   </w:num>
-  <w:num w:numId="23">
+  <w:num w:numId="24">
     <w:abstractNumId w:val="17"/>
   </w:num>
-  <w:num w:numId="24">
+  <w:num w:numId="25">
     <w:abstractNumId w:val="18"/>
   </w:num>
-  <w:num w:numId="25">
+  <w:num w:numId="26">
     <w:abstractNumId w:val="19"/>
   </w:num>
-  <w:num w:numId="26">
+  <w:num w:numId="27">
     <w:abstractNumId w:val="20"/>
   </w:num>
-  <w:num w:numId="27">
+  <w:num w:numId="28">
     <w:abstractNumId w:val="21"/>
   </w:num>
-  <w:num w:numId="28">
+  <w:num w:numId="29">
     <w:abstractNumId w:val="22"/>
   </w:num>
-  <w:num w:numId="29">
+  <w:num w:numId="30">
     <w:abstractNumId w:val="25"/>
   </w:num>
-  <w:num w:numId="30">
+  <w:num w:numId="31">
     <w:abstractNumId w:val="26"/>
   </w:num>
-  <w:num w:numId="31">
+  <w:num w:numId="32">
     <w:abstractNumId w:val="27"/>
   </w:num>
-  <w:num w:numId="32">
+  <w:num w:numId="33">
     <w:abstractNumId w:val="28"/>
   </w:num>
-  <w:num w:numId="33">
+  <w:num w:numId="34">
     <w:abstractNumId w:val="29"/>
   </w:num>
-  <w:num w:numId="34">
+  <w:num w:numId="35">
     <w:abstractNumId w:val="30"/>
   </w:num>
-  <w:num w:numId="35">
+  <w:num w:numId="36">
     <w:abstractNumId w:val="31"/>
   </w:num>
-  <w:num w:numId="36">
+  <w:num w:numId="37">
     <w:abstractNumId w:val="32"/>
   </w:num>
-  <w:num w:numId="37">
+  <w:num w:numId="38">
     <w:abstractNumId w:val="33"/>
   </w:num>
-  <w:num w:numId="38">
+  <w:num w:numId="39">
     <w:abstractNumId w:val="34"/>
   </w:num>
-  <w:num w:numId="39">
+  <w:num w:numId="40">
     <w:abstractNumId w:val="35"/>
   </w:num>
-  <w:num w:numId="40">
+  <w:num w:numId="41">
     <w:abstractNumId w:val="36"/>
   </w:num>
-  <w:num w:numId="41">
+  <w:num w:numId="42">
     <w:abstractNumId w:val="37"/>
   </w:num>
-  <w:num w:numId="42">
+  <w:num w:numId="43">
     <w:abstractNumId w:val="38"/>
   </w:num>
-  <w:num w:numId="43">
+  <w:num w:numId="44">
     <w:abstractNumId w:val="39"/>
   </w:num>
-  <w:num w:numId="44">
+  <w:num w:numId="45">
     <w:abstractNumId w:val="40"/>
   </w:num>
-  <w:num w:numId="45">
+  <w:num w:numId="46">
     <w:abstractNumId w:val="41"/>
   </w:num>
-  <w:num w:numId="46">
+  <w:num w:numId="47">
     <w:abstractNumId w:val="42"/>
   </w:num>
-  <w:num w:numId="47">
+  <w:num w:numId="48">
     <w:abstractNumId w:val="43"/>
   </w:num>
-  <w:num w:numId="48">
+  <w:num w:numId="49">
     <w:abstractNumId w:val="44"/>
   </w:num>
-  <w:num w:numId="49">
+  <w:num w:numId="50">
     <w:abstractNumId w:val="45"/>
   </w:num>
-  <w:num w:numId="50">
+  <w:num w:numId="51">
     <w:abstractNumId w:val="46"/>
   </w:num>
-  <w:num w:numId="51">
+  <w:num w:numId="52">
     <w:abstractNumId w:val="47"/>
   </w:num>
-  <w:num w:numId="52">
+  <w:num w:numId="53">
     <w:abstractNumId w:val="48"/>
   </w:num>
-  <w:num w:numId="53">
+  <w:num w:numId="54">
     <w:abstractNumId w:val="49"/>
   </w:num>
-  <w:num w:numId="54">
+  <w:num w:numId="55">
     <w:abstractNumId w:val="50"/>
   </w:num>
-  <w:num w:numId="55">
+  <w:num w:numId="56">
     <w:abstractNumId w:val="51"/>
   </w:num>
-  <w:num w:numId="56">
+  <w:num w:numId="57">
     <w:abstractNumId w:val="52"/>
   </w:num>
-  <w:num w:numId="57">
+  <w:num w:numId="58">
     <w:abstractNumId w:val="53"/>
   </w:num>
-  <w:num w:numId="58">
+  <w:num w:numId="59">
     <w:abstractNumId w:val="54"/>
   </w:num>
-  <w:num w:numId="59">
+  <w:num w:numId="60">
     <w:abstractNumId w:val="55"/>
   </w:num>
-  <w:num w:numId="60">
+  <w:num w:numId="61">
     <w:abstractNumId w:val="56"/>
   </w:num>
-  <w:num w:numId="61">
+  <w:num w:numId="62">
     <w:abstractNumId w:val="57"/>
   </w:num>
-  <w:num w:numId="62">
+  <w:num w:numId="63">
     <w:abstractNumId w:val="58"/>
   </w:num>
-  <w:num w:numId="63">
+  <w:num w:numId="64">
     <w:abstractNumId w:val="59"/>
   </w:num>
-  <w:num w:numId="64">
+  <w:num w:numId="65">
     <w:abstractNumId w:val="60"/>
   </w:num>
-  <w:num w:numId="65">
+  <w:num w:numId="66">
     <w:abstractNumId w:val="61"/>
   </w:num>
-  <w:num w:numId="66">
+  <w:num w:numId="67">
     <w:abstractNumId w:val="62"/>
   </w:num>
-  <w:num w:numId="67">
+  <w:num w:numId="68">
     <w:abstractNumId w:val="63"/>
   </w:num>
-  <w:num w:numId="68">
+  <w:num w:numId="69">
     <w:abstractNumId w:val="64"/>
   </w:num>
-  <w:num w:numId="69">
+  <w:num w:numId="70">
     <w:abstractNumId w:val="65"/>
   </w:num>
-  <w:num w:numId="70">
+  <w:num w:numId="71">
     <w:abstractNumId w:val="66"/>
   </w:num>
-  <w:num w:numId="71">
+  <w:num w:numId="72">
     <w:abstractNumId w:val="67"/>
   </w:num>
-  <w:num w:numId="72">
+  <w:num w:numId="73">
     <w:abstractNumId w:val="68"/>
   </w:num>
-  <w:num w:numId="73">
+  <w:num w:numId="74">
     <w:abstractNumId w:val="69"/>
   </w:num>
-  <w:num w:numId="74">
+  <w:num w:numId="75">
     <w:abstractNumId w:val="70"/>
   </w:num>
-  <w:num w:numId="75">
+  <w:num w:numId="76">
     <w:abstractNumId w:val="71"/>
   </w:num>
-  <w:num w:numId="76">
+  <w:num w:numId="77">
     <w:abstractNumId w:val="72"/>
   </w:num>
-  <w:num w:numId="77">
+  <w:num w:numId="78">
     <w:abstractNumId w:val="73"/>
   </w:num>
-  <w:num w:numId="78">
+  <w:num w:numId="79">
     <w:abstractNumId w:val="74"/>
   </w:num>
-  <w:num w:numId="79">
+  <w:num w:numId="80">
     <w:abstractNumId w:val="75"/>
   </w:num>
-  <w:num w:numId="80">
+  <w:num w:numId="81">
     <w:abstractNumId w:val="76"/>
   </w:num>
-  <w:num w:numId="81">
+  <w:num w:numId="82">
     <w:abstractNumId w:val="77"/>
   </w:num>
-  <w:num w:numId="82">
+  <w:num w:numId="83">
     <w:abstractNumId w:val="78"/>
   </w:num>
-  <w:num w:numId="83">
+  <w:num w:numId="84">
     <w:abstractNumId w:val="79"/>
   </w:num>
-  <w:num w:numId="84">
+  <w:num w:numId="85">
     <w:abstractNumId w:val="80"/>
   </w:num>
-  <w:num w:numId="85">
+  <w:num w:numId="86">
     <w:abstractNumId w:val="81"/>
   </w:num>
-  <w:num w:numId="86">
+  <w:num w:numId="87">
     <w:abstractNumId w:val="82"/>
   </w:num>
-  <w:num w:numId="87">
+  <w:num w:numId="88">
     <w:abstractNumId w:val="83"/>
   </w:num>
-  <w:num w:numId="88">
+  <w:num w:numId="89">
     <w:abstractNumId w:val="85"/>
   </w:num>
-  <w:num w:numId="89">
+  <w:num w:numId="90">
     <w:abstractNumId w:val="86"/>
   </w:num>
-  <w:num w:numId="90">
+  <w:num w:numId="91">
     <w:abstractNumId w:val="87"/>
   </w:num>
-  <w:num w:numId="91">
+  <w:num w:numId="92">
     <w:abstractNumId w:val="88"/>
   </w:num>
-  <w:num w:numId="92">
+  <w:num w:numId="93">
     <w:abstractNumId w:val="90"/>
   </w:num>
-  <w:num w:numId="93">
+  <w:num w:numId="94">
     <w:abstractNumId w:val="91"/>
   </w:num>
-  <w:num w:numId="94">
+  <w:num w:numId="95">
     <w:abstractNumId w:val="92"/>
   </w:num>
-  <w:num w:numId="95">
+  <w:num w:numId="96">
     <w:abstractNumId w:val="93"/>
   </w:num>
-  <w:num w:numId="96">
+  <w:num w:numId="97">
     <w:abstractNumId w:val="94"/>
   </w:num>
-  <w:num w:numId="97">
+  <w:num w:numId="98">
     <w:abstractNumId w:val="95"/>
   </w:num>
-  <w:num w:numId="98">
+  <w:num w:numId="99">
     <w:abstractNumId w:val="96"/>
   </w:num>
-  <w:num w:numId="99">
+  <w:num w:numId="100">
     <w:abstractNumId w:val="97"/>
   </w:num>
-  <w:num w:numId="100">
+  <w:num w:numId="101">
     <w:abstractNumId w:val="98"/>
   </w:num>
-  <w:num w:numId="101">
+  <w:num w:numId="102">
     <w:abstractNumId w:val="99"/>
   </w:num>
-  <w:num w:numId="102">
+  <w:num w:numId="103">
     <w:abstractNumId w:val="100"/>
   </w:num>
-  <w:num w:numId="103">
+  <w:num w:numId="104">
     <w:abstractNumId w:val="101"/>
   </w:num>
-  <w:num w:numId="104">
+  <w:num w:numId="105">
     <w:abstractNumId w:val="102"/>
   </w:num>
-  <w:num w:numId="105">
+  <w:num w:numId="106">
     <w:abstractNumId w:val="103"/>
   </w:num>
-  <w:num w:numId="106">
+  <w:num w:numId="107">
     <w:abstractNumId w:val="104"/>
   </w:num>
-  <w:num w:numId="107">
+  <w:num w:numId="108">
     <w:abstractNumId w:val="105"/>
   </w:num>
-  <w:num w:numId="108">
+  <w:num w:numId="109">
     <w:abstractNumId w:val="106"/>
   </w:num>
-  <w:num w:numId="109">
+  <w:num w:numId="110">
     <w:abstractNumId w:val="107"/>
   </w:num>
-  <w:num w:numId="110">
+  <w:num w:numId="111">
     <w:abstractNumId w:val="108"/>
   </w:num>
-  <w:num w:numId="111">
+  <w:num w:numId="112">
     <w:abstractNumId w:val="109"/>
   </w:num>
-  <w:num w:numId="112">
+  <w:num w:numId="113">
     <w:abstractNumId w:val="110"/>
   </w:num>
-  <w:num w:numId="113">
+  <w:num w:numId="114">
     <w:abstractNumId w:val="111"/>
   </w:num>
-  <w:num w:numId="114">
+  <w:num w:numId="115">
     <w:abstractNumId w:val="112"/>
   </w:num>
-  <w:num w:numId="115">
+  <w:num w:numId="116">
     <w:abstractNumId w:val="113"/>
   </w:num>
-  <w:num w:numId="116">
+  <w:num w:numId="117">
     <w:abstractNumId w:val="114"/>
   </w:num>
-  <w:num w:numId="117">
+  <w:num w:numId="118">
     <w:abstractNumId w:val="115"/>
   </w:num>
-  <w:num w:numId="118">
+  <w:num w:numId="119">
     <w:abstractNumId w:val="116"/>
   </w:num>
-  <w:num w:numId="119">
+  <w:num w:numId="120">
     <w:abstractNumId w:val="117"/>
   </w:num>
-  <w:num w:numId="120">
+  <w:num w:numId="121">
     <w:abstractNumId w:val="118"/>
   </w:num>
-  <w:num w:numId="121">
+  <w:num w:numId="122">
     <w:abstractNumId w:val="119"/>
   </w:num>
-  <w:num w:numId="122">
+  <w:num w:numId="123">
     <w:abstractNumId w:val="120"/>
   </w:num>
-  <w:num w:numId="123">
+  <w:num w:numId="124">
     <w:abstractNumId w:val="121"/>
   </w:num>
-  <w:num w:numId="124">
+  <w:num w:numId="125">
     <w:abstractNumId w:val="122"/>
   </w:num>
-  <w:num w:numId="125">
+  <w:num w:numId="126">
     <w:abstractNumId w:val="123"/>
   </w:num>
-  <w:num w:numId="126">
+  <w:num w:numId="127">
     <w:abstractNumId w:val="124"/>
   </w:num>
-  <w:num w:numId="127">
+  <w:num w:numId="128">
     <w:abstractNumId w:val="125"/>
   </w:num>
-  <w:num w:numId="128">
+  <w:num w:numId="129">
     <w:abstractNumId w:val="126"/>
   </w:num>
-  <w:num w:numId="129">
+  <w:num w:numId="130">
     <w:abstractNumId w:val="127"/>
   </w:num>
-  <w:num w:numId="130">
+  <w:num w:numId="131">
     <w:abstractNumId w:val="128"/>
   </w:num>
-  <w:num w:numId="131">
+  <w:num w:numId="132">
     <w:abstractNumId w:val="129"/>
   </w:num>
-  <w:num w:numId="132">
+  <w:num w:numId="133">
     <w:abstractNumId w:val="130"/>
   </w:num>
-  <w:num w:numId="133">
+  <w:num w:numId="134">
     <w:abstractNumId w:val="131"/>
   </w:num>
-  <w:num w:numId="134">
+  <w:num w:numId="135">
     <w:abstractNumId w:val="132"/>
   </w:num>
-  <w:num w:numId="135">
+  <w:num w:numId="136">
     <w:abstractNumId w:val="133"/>
   </w:num>
-  <w:num w:numId="136">
+  <w:num w:numId="137">
     <w:abstractNumId w:val="134"/>
   </w:num>
-  <w:num w:numId="137">
+  <w:num w:numId="138">
     <w:abstractNumId w:val="135"/>
   </w:num>
-  <w:num w:numId="138">
+  <w:num w:numId="139">
     <w:abstractNumId w:val="136"/>
   </w:num>
-  <w:num w:numId="139">
+  <w:num w:numId="140">
     <w:abstractNumId w:val="137"/>
   </w:num>
-  <w:num w:numId="140">
+  <w:num w:numId="141">
     <w:abstractNumId w:val="138"/>
   </w:num>
-  <w:num w:numId="141">
+  <w:num w:numId="142">
     <w:abstractNumId w:val="139"/>
   </w:num>
-  <w:num w:numId="142">
+  <w:num w:numId="143">
     <w:abstractNumId w:val="141"/>
-  </w:num>
-  <w:num w:numId="143">
-    <w:abstractNumId w:val="142"/>
   </w:num>
   <w:num w:numId="144">
     <w:abstractNumId w:val="143"/>

</xml_diff>

<commit_message>
feat: Completar secciones Gestion de Tiempos
feat: Completar secciones Gestion de Tiempos y Herramientas Colaborativas (Gustavo)
</commit_message>
<xml_diff>
--- a/documentos/Manual-buenas-practicas.docx
+++ b/documentos/Manual-buenas-practicas.docx
@@ -1186,8 +1186,6 @@
         <w:jc w:val="left"/>
         <w:rPr>
           <w:rFonts w:ascii="Times New Roman" w:cs="Times New Roman" w:hAnsi="Times New Roman"/>
-          <w:b/>
-          <w:bCs/>
           <w:lang w:val="en-US" w:bidi="ar-SA" w:eastAsia="es-ES"/>
         </w:rPr>
       </w:pPr>
@@ -1198,20 +1196,8 @@
           <w:bCs/>
           <w:lang w:val="en-US" w:bidi="ar-SA" w:eastAsia="es-ES"/>
         </w:rPr>
-        <w:t xml:space="preserve"> 2.  Gestión de Tiempos</w:t>
+        <w:t>2.  Gestión de Tiempos</w:t>
       </w:r>
-    </w:p>
-    <w:p>
-      <w:pPr>
-        <w:pStyle w:val="style0"/>
-        <w:spacing w:lineRule="auto" w:line="480"/>
-        <w:ind w:left="0" w:firstLine="0"/>
-        <w:jc w:val="left"/>
-        <w:rPr>
-          <w:rFonts w:ascii="Times New Roman" w:cs="Times New Roman" w:hAnsi="Times New Roman"/>
-          <w:lang w:val="en-US" w:bidi="ar-SA" w:eastAsia="es-ES"/>
-        </w:rPr>
-      </w:pPr>
     </w:p>
     <w:p>
       <w:pPr>
@@ -1221,103 +1207,19 @@
         <w:jc w:val="left"/>
         <w:rPr>
           <w:rFonts w:ascii="Times New Roman" w:cs="Times New Roman" w:hAnsi="Times New Roman"/>
+          <w:b w:val="false"/>
+          <w:bCs w:val="false"/>
           <w:lang w:val="en-US" w:bidi="ar-SA" w:eastAsia="es-ES"/>
         </w:rPr>
       </w:pPr>
       <w:r>
         <w:rPr>
           <w:rFonts w:ascii="Times New Roman" w:cs="Times New Roman" w:hAnsi="Times New Roman"/>
+          <w:b w:val="false"/>
+          <w:bCs w:val="false"/>
           <w:lang w:val="en-US" w:bidi="ar-SA" w:eastAsia="es-ES"/>
         </w:rPr>
-        <w:t xml:space="preserve"> 2.1 Establecer Fechas Límite</w:t>
-      </w:r>
-    </w:p>
-    <w:p>
-      <w:pPr>
-        <w:pStyle w:val="style179"/>
-        <w:numPr>
-          <w:ilvl w:val="0"/>
-          <w:numId w:val="143"/>
-        </w:numPr>
-        <w:spacing w:lineRule="auto" w:line="480"/>
-        <w:jc w:val="left"/>
-        <w:rPr>
-          <w:rFonts w:ascii="Times New Roman" w:cs="Times New Roman" w:hAnsi="Times New Roman"/>
-          <w:lang w:val="en-US" w:bidi="ar-SA" w:eastAsia="es-ES"/>
-        </w:rPr>
-      </w:pPr>
-      <w:r>
-        <w:rPr>
-          <w:rFonts w:ascii="Times New Roman" w:cs="Times New Roman" w:hAnsi="Times New Roman"/>
-          <w:lang w:val="en-US" w:bidi="ar-SA" w:eastAsia="es-ES"/>
-        </w:rPr>
-        <w:t xml:space="preserve">Proponemos un calendario con fechas límite: </w:t>
-      </w:r>
-    </w:p>
-    <w:p>
-      <w:pPr>
-        <w:pStyle w:val="style179"/>
-        <w:numPr>
-          <w:ilvl w:val="0"/>
-          <w:numId w:val="143"/>
-        </w:numPr>
-        <w:spacing w:lineRule="auto" w:line="480"/>
-        <w:jc w:val="left"/>
-        <w:rPr>
-          <w:rFonts w:ascii="Times New Roman" w:cs="Times New Roman" w:hAnsi="Times New Roman"/>
-          <w:lang w:val="en-US" w:bidi="ar-SA" w:eastAsia="es-ES"/>
-        </w:rPr>
-      </w:pPr>
-      <w:r>
-        <w:rPr>
-          <w:rFonts w:ascii="Times New Roman" w:cs="Times New Roman" w:hAnsi="Times New Roman"/>
-          <w:lang w:val="en-US" w:bidi="ar-SA" w:eastAsia="es-ES"/>
-        </w:rPr>
-        <w:t>Primera revisión: [Fecha]</w:t>
-      </w:r>
-    </w:p>
-    <w:p>
-      <w:pPr>
-        <w:pStyle w:val="style179"/>
-        <w:numPr>
-          <w:ilvl w:val="0"/>
-          <w:numId w:val="143"/>
-        </w:numPr>
-        <w:spacing w:lineRule="auto" w:line="480"/>
-        <w:jc w:val="left"/>
-        <w:rPr>
-          <w:rFonts w:ascii="Times New Roman" w:cs="Times New Roman" w:hAnsi="Times New Roman"/>
-          <w:lang w:val="en-US" w:bidi="ar-SA" w:eastAsia="es-ES"/>
-        </w:rPr>
-      </w:pPr>
-      <w:r>
-        <w:rPr>
-          <w:rFonts w:ascii="Times New Roman" w:cs="Times New Roman" w:hAnsi="Times New Roman"/>
-          <w:lang w:val="en-US" w:bidi="ar-SA" w:eastAsia="es-ES"/>
-        </w:rPr>
-        <w:t xml:space="preserve"> Entrega del borrador: [Fecha]</w:t>
-      </w:r>
-    </w:p>
-    <w:p>
-      <w:pPr>
-        <w:pStyle w:val="style179"/>
-        <w:numPr>
-          <w:ilvl w:val="0"/>
-          <w:numId w:val="143"/>
-        </w:numPr>
-        <w:spacing w:lineRule="auto" w:line="480"/>
-        <w:jc w:val="left"/>
-        <w:rPr>
-          <w:rFonts w:ascii="Times New Roman" w:cs="Times New Roman" w:hAnsi="Times New Roman"/>
-          <w:lang w:val="en-US" w:bidi="ar-SA" w:eastAsia="es-ES"/>
-        </w:rPr>
-      </w:pPr>
-      <w:r>
-        <w:rPr>
-          <w:rFonts w:ascii="Times New Roman" w:cs="Times New Roman" w:hAnsi="Times New Roman"/>
-          <w:lang w:val="en-US" w:bidi="ar-SA" w:eastAsia="es-ES"/>
-        </w:rPr>
-        <w:t xml:space="preserve"> Entrega final: [Fecha]</w:t>
+        <w:t>2.1 Establecer Fechas Límite</w:t>
       </w:r>
     </w:p>
     <w:p>
@@ -1328,9 +1230,98 @@
         <w:jc w:val="left"/>
         <w:rPr>
           <w:rFonts w:ascii="Times New Roman" w:cs="Times New Roman" w:hAnsi="Times New Roman"/>
+          <w:b w:val="false"/>
+          <w:bCs w:val="false"/>
           <w:lang w:val="en-US" w:bidi="ar-SA" w:eastAsia="es-ES"/>
         </w:rPr>
       </w:pPr>
+      <w:r>
+        <w:rPr>
+          <w:rFonts w:ascii="Times New Roman" w:cs="Times New Roman" w:hAnsi="Times New Roman"/>
+          <w:b w:val="false"/>
+          <w:bCs w:val="false"/>
+          <w:lang w:val="en-US" w:bidi="ar-SA" w:eastAsia="es-ES"/>
+        </w:rPr>
+        <w:t>Proponemos un calendario con fechas límite para cada fase del proyecto, lo que nos ayuda a desglosar las tareas y mantenernos enfocados:</w:t>
+      </w:r>
+    </w:p>
+    <w:p>
+      <w:pPr>
+        <w:pStyle w:val="style179"/>
+        <w:numPr>
+          <w:ilvl w:val="0"/>
+          <w:numId w:val="146"/>
+        </w:numPr>
+        <w:spacing w:lineRule="auto" w:line="480"/>
+        <w:jc w:val="left"/>
+        <w:rPr>
+          <w:rFonts w:ascii="Times New Roman" w:cs="Times New Roman" w:hAnsi="Times New Roman"/>
+          <w:b w:val="false"/>
+          <w:bCs w:val="false"/>
+          <w:lang w:val="en-US" w:bidi="ar-SA" w:eastAsia="es-ES"/>
+        </w:rPr>
+      </w:pPr>
+      <w:r>
+        <w:rPr>
+          <w:rFonts w:ascii="Times New Roman" w:cs="Times New Roman" w:hAnsi="Times New Roman"/>
+          <w:b w:val="false"/>
+          <w:bCs w:val="false"/>
+          <w:lang w:val="en-US" w:bidi="ar-SA" w:eastAsia="es-ES"/>
+        </w:rPr>
+        <w:t>Primera revisión: 23 de julio de 2025</w:t>
+      </w:r>
+    </w:p>
+    <w:p>
+      <w:pPr>
+        <w:pStyle w:val="style179"/>
+        <w:numPr>
+          <w:ilvl w:val="0"/>
+          <w:numId w:val="146"/>
+        </w:numPr>
+        <w:spacing w:lineRule="auto" w:line="480"/>
+        <w:jc w:val="left"/>
+        <w:rPr>
+          <w:rFonts w:ascii="Times New Roman" w:cs="Times New Roman" w:hAnsi="Times New Roman"/>
+          <w:b w:val="false"/>
+          <w:bCs w:val="false"/>
+          <w:lang w:val="en-US" w:bidi="ar-SA" w:eastAsia="es-ES"/>
+        </w:rPr>
+      </w:pPr>
+      <w:r>
+        <w:rPr>
+          <w:rFonts w:ascii="Times New Roman" w:cs="Times New Roman" w:hAnsi="Times New Roman"/>
+          <w:b w:val="false"/>
+          <w:bCs w:val="false"/>
+          <w:lang w:val="en-US" w:bidi="ar-SA" w:eastAsia="es-ES"/>
+        </w:rPr>
+        <w:t>Entrega del borrador: 23 de julio de 2025</w:t>
+      </w:r>
+    </w:p>
+    <w:p>
+      <w:pPr>
+        <w:pStyle w:val="style179"/>
+        <w:numPr>
+          <w:ilvl w:val="0"/>
+          <w:numId w:val="146"/>
+        </w:numPr>
+        <w:spacing w:lineRule="auto" w:line="480"/>
+        <w:jc w:val="left"/>
+        <w:rPr>
+          <w:rFonts w:ascii="Times New Roman" w:cs="Times New Roman" w:hAnsi="Times New Roman"/>
+          <w:b w:val="false"/>
+          <w:bCs w:val="false"/>
+          <w:lang w:val="en-US" w:bidi="ar-SA" w:eastAsia="es-ES"/>
+        </w:rPr>
+      </w:pPr>
+      <w:r>
+        <w:rPr>
+          <w:rFonts w:ascii="Times New Roman" w:cs="Times New Roman" w:hAnsi="Times New Roman"/>
+          <w:b w:val="false"/>
+          <w:bCs w:val="false"/>
+          <w:lang w:val="en-US" w:bidi="ar-SA" w:eastAsia="es-ES"/>
+        </w:rPr>
+        <w:t>Entrega final: 23 de julio de 2025</w:t>
+      </w:r>
     </w:p>
     <w:p>
       <w:pPr>
@@ -1340,16 +1331,11 @@
         <w:jc w:val="left"/>
         <w:rPr>
           <w:rFonts w:ascii="Times New Roman" w:cs="Times New Roman" w:hAnsi="Times New Roman"/>
+          <w:b w:val="false"/>
+          <w:bCs w:val="false"/>
           <w:lang w:val="en-US" w:bidi="ar-SA" w:eastAsia="es-ES"/>
         </w:rPr>
       </w:pPr>
-      <w:r>
-        <w:rPr>
-          <w:rFonts w:ascii="Times New Roman" w:cs="Times New Roman" w:hAnsi="Times New Roman"/>
-          <w:lang w:val="en-US" w:bidi="ar-SA" w:eastAsia="es-ES"/>
-        </w:rPr>
-        <w:t xml:space="preserve"> </w:t>
-      </w:r>
     </w:p>
     <w:p>
       <w:pPr>
@@ -1371,26 +1357,7 @@
           <w:bCs/>
           <w:lang w:val="en-US" w:bidi="ar-SA" w:eastAsia="es-ES"/>
         </w:rPr>
-        <w:t xml:space="preserve"> 2.2 Seguimiento del Progreso</w:t>
-      </w:r>
-    </w:p>
-    <w:p>
-      <w:pPr>
-        <w:pStyle w:val="style0"/>
-        <w:spacing w:lineRule="auto" w:line="480"/>
-        <w:ind w:left="0" w:firstLine="0"/>
-        <w:jc w:val="left"/>
-        <w:rPr>
-          <w:rFonts w:ascii="Times New Roman" w:cs="Times New Roman" w:hAnsi="Times New Roman"/>
-          <w:lang w:val="en-US" w:bidi="ar-SA" w:eastAsia="es-ES"/>
-        </w:rPr>
-      </w:pPr>
-      <w:r>
-        <w:rPr>
-          <w:rFonts w:ascii="Times New Roman" w:cs="Times New Roman" w:hAnsi="Times New Roman"/>
-          <w:lang w:val="en-US" w:bidi="ar-SA" w:eastAsia="es-ES"/>
-        </w:rPr>
-        <w:t xml:space="preserve"> </w:t>
+        <w:t>2.2 Seguimiento del Progreso</w:t>
       </w:r>
     </w:p>
     <w:p>
@@ -1404,12 +1371,80 @@
           <w:lang w:val="en-US" w:bidi="ar-SA" w:eastAsia="es-ES"/>
         </w:rPr>
       </w:pPr>
+    </w:p>
+    <w:p>
+      <w:pPr>
+        <w:pStyle w:val="style0"/>
+        <w:spacing w:lineRule="auto" w:line="480"/>
+        <w:ind w:firstLine="708"/>
+        <w:jc w:val="left"/>
+        <w:rPr>
+          <w:rFonts w:ascii="Times New Roman" w:cs="Times New Roman" w:hAnsi="Times New Roman"/>
+          <w:lang w:val="en-US" w:bidi="ar-SA" w:eastAsia="es-ES"/>
+        </w:rPr>
+      </w:pPr>
       <w:r>
         <w:rPr>
           <w:rFonts w:ascii="Times New Roman" w:cs="Times New Roman" w:hAnsi="Times New Roman"/>
           <w:lang w:val="en-US" w:bidi="ar-SA" w:eastAsia="es-ES"/>
         </w:rPr>
-        <w:t>Usaremos el tablero de proyectos de GitHub para organizar y visualizar el progreso de cada tarea. Cada miembro debe actualizar su estado al final de cada reunión.</w:t>
+        <w:t>Usaremos el tablero de proyectos de GitHub para organizar y visualizar el progreso de cada tarea. La filosofía Kanban (To Do/In Progress/Done) nos permite identificar cuellos de botella y asegurar que cada miembro actualice su estado al final de cada reunión, manteniendo la visibilidad del flujo de trabajo.</w:t>
+      </w:r>
+    </w:p>
+    <w:p>
+      <w:pPr>
+        <w:pStyle w:val="style0"/>
+        <w:spacing w:lineRule="auto" w:line="480"/>
+        <w:ind w:firstLine="708"/>
+        <w:jc w:val="left"/>
+        <w:rPr>
+          <w:rFonts w:ascii="Times New Roman" w:cs="Times New Roman" w:hAnsi="Times New Roman"/>
+          <w:b/>
+          <w:bCs/>
+          <w:lang w:val="en-US" w:bidi="ar-SA" w:eastAsia="es-ES"/>
+        </w:rPr>
+      </w:pPr>
+    </w:p>
+    <w:p>
+      <w:pPr>
+        <w:pStyle w:val="style0"/>
+        <w:spacing w:lineRule="auto" w:line="480"/>
+        <w:ind w:firstLine="708"/>
+        <w:jc w:val="left"/>
+        <w:rPr>
+          <w:rFonts w:ascii="Times New Roman" w:cs="Times New Roman" w:hAnsi="Times New Roman"/>
+          <w:b/>
+          <w:bCs/>
+          <w:lang w:val="en-US" w:bidi="ar-SA" w:eastAsia="es-ES"/>
+        </w:rPr>
+      </w:pPr>
+      <w:r>
+        <w:rPr>
+          <w:rFonts w:ascii="Times New Roman" w:cs="Times New Roman" w:hAnsi="Times New Roman"/>
+          <w:b/>
+          <w:bCs/>
+          <w:lang w:val="en-US" w:bidi="ar-SA" w:eastAsia="es-ES"/>
+        </w:rPr>
+        <w:t>2.3 Gestión del Bienestar y los Descansos</w:t>
+      </w:r>
+    </w:p>
+    <w:p>
+      <w:pPr>
+        <w:pStyle w:val="style0"/>
+        <w:spacing w:lineRule="auto" w:line="480"/>
+        <w:ind w:firstLine="708"/>
+        <w:jc w:val="left"/>
+        <w:rPr>
+          <w:rFonts w:ascii="Times New Roman" w:cs="Times New Roman" w:hAnsi="Times New Roman"/>
+          <w:lang w:val="en-US" w:bidi="ar-SA" w:eastAsia="es-ES"/>
+        </w:rPr>
+      </w:pPr>
+      <w:r>
+        <w:rPr>
+          <w:rFonts w:ascii="Times New Roman" w:cs="Times New Roman" w:hAnsi="Times New Roman"/>
+          <w:lang w:val="en-US" w:bidi="ar-SA" w:eastAsia="es-ES"/>
+        </w:rPr>
+        <w:t>Integrar pausas activas: Planificar breves descansos (ej., 5-10 minutos cada hora o 25-30 minutos después de bloques de trabajo intensos como la Técnica Pomodoro) para estirarse, hidratarse o desconectar brevemente. Reconocemos que dedicar tiempo a actividades personales o simplemente a desconectar es crucial para mantener la energía, la creatividad y prevenir el agotamiento a largo plazo. Un equipo descansado es un equipo más productivo.</w:t>
       </w:r>
     </w:p>
     <w:p>
@@ -1465,14 +1500,16 @@
         <w:jc w:val="left"/>
         <w:rPr>
           <w:rFonts w:ascii="Times New Roman" w:cs="Times New Roman" w:hAnsi="Times New Roman"/>
+          <w:b w:val="false"/>
+          <w:bCs w:val="false"/>
           <w:lang w:val="en-US" w:bidi="ar-SA" w:eastAsia="es-ES"/>
         </w:rPr>
       </w:pPr>
       <w:r>
         <w:rPr>
           <w:rFonts w:ascii="Times New Roman" w:cs="Times New Roman" w:hAnsi="Times New Roman"/>
-          <w:b/>
-          <w:bCs/>
+          <w:b w:val="false"/>
+          <w:bCs w:val="false"/>
           <w:lang w:val="en-US" w:bidi="ar-SA" w:eastAsia="es-ES"/>
         </w:rPr>
         <w:t>3.1 Estilo APA</w:t>
@@ -1589,28 +1626,20 @@
         <w:jc w:val="left"/>
         <w:rPr>
           <w:rFonts w:ascii="Times New Roman" w:cs="Times New Roman" w:hAnsi="Times New Roman"/>
+          <w:b/>
+          <w:bCs/>
           <w:lang w:val="en-US" w:bidi="ar-SA" w:eastAsia="es-ES"/>
         </w:rPr>
       </w:pPr>
       <w:r>
         <w:rPr>
           <w:rFonts w:ascii="Times New Roman" w:cs="Times New Roman" w:hAnsi="Times New Roman"/>
+          <w:b/>
+          <w:bCs/>
           <w:lang w:val="en-US" w:bidi="ar-SA" w:eastAsia="es-ES"/>
         </w:rPr>
-        <w:t xml:space="preserve"> 4.  Herramientas Colaborativa</w:t>
+        <w:t>4.  Herramientas Colaborativas</w:t>
       </w:r>
-    </w:p>
-    <w:p>
-      <w:pPr>
-        <w:pStyle w:val="style0"/>
-        <w:spacing w:lineRule="auto" w:line="480"/>
-        <w:ind w:left="0" w:firstLine="0"/>
-        <w:jc w:val="left"/>
-        <w:rPr>
-          <w:rFonts w:ascii="Times New Roman" w:cs="Times New Roman" w:hAnsi="Times New Roman"/>
-          <w:lang w:val="en-US" w:bidi="ar-SA" w:eastAsia="es-ES"/>
-        </w:rPr>
-      </w:pPr>
     </w:p>
     <w:p>
       <w:pPr>
@@ -1628,26 +1657,7 @@
           <w:rFonts w:ascii="Times New Roman" w:cs="Times New Roman" w:hAnsi="Times New Roman"/>
           <w:lang w:val="en-US" w:bidi="ar-SA" w:eastAsia="es-ES"/>
         </w:rPr>
-        <w:t xml:space="preserve"> 4.1 Google Drive</w:t>
-      </w:r>
-    </w:p>
-    <w:p>
-      <w:pPr>
-        <w:pStyle w:val="style0"/>
-        <w:spacing w:lineRule="auto" w:line="480"/>
-        <w:ind w:left="0" w:firstLine="0"/>
-        <w:jc w:val="left"/>
-        <w:rPr>
-          <w:rFonts w:ascii="Times New Roman" w:cs="Times New Roman" w:hAnsi="Times New Roman"/>
-          <w:lang w:val="en-US" w:bidi="ar-SA" w:eastAsia="es-ES"/>
-        </w:rPr>
-      </w:pPr>
-      <w:r>
-        <w:rPr>
-          <w:rFonts w:ascii="Times New Roman" w:cs="Times New Roman" w:hAnsi="Times New Roman"/>
-          <w:lang w:val="en-US" w:bidi="ar-SA" w:eastAsia="es-ES"/>
-        </w:rPr>
-        <w:t xml:space="preserve"> </w:t>
+        <w:t>4.1 Google Drive</w:t>
       </w:r>
     </w:p>
     <w:p>
@@ -1661,13 +1671,6 @@
           <w:lang w:val="en-US" w:bidi="ar-SA" w:eastAsia="es-ES"/>
         </w:rPr>
       </w:pPr>
-      <w:r>
-        <w:rPr>
-          <w:rFonts w:ascii="Times New Roman" w:cs="Times New Roman" w:hAnsi="Times New Roman"/>
-          <w:lang w:val="en-US" w:bidi="ar-SA" w:eastAsia="es-ES"/>
-        </w:rPr>
-        <w:t>Utilizaremos Google Drive para colaborar en documentos de manera simultánea. Esto nos permitirá ver los cambios en tiempo real.</w:t>
-      </w:r>
     </w:p>
     <w:p>
       <w:pPr>
@@ -1680,6 +1683,13 @@
           <w:lang w:val="en-US" w:bidi="ar-SA" w:eastAsia="es-ES"/>
         </w:rPr>
       </w:pPr>
+      <w:r>
+        <w:rPr>
+          <w:rFonts w:ascii="Times New Roman" w:cs="Times New Roman" w:hAnsi="Times New Roman"/>
+          <w:lang w:val="en-US" w:bidi="ar-SA" w:eastAsia="es-ES"/>
+        </w:rPr>
+        <w:t>Utilizaremos Google Drive para colaborar en documentos de manera simultánea. Esto nos permitirá ver los cambios en tiempo real y co-editar secciones sin necesidad de fusionar archivos constantemente, optimizando el trabajo conjunto.</w:t>
+      </w:r>
     </w:p>
     <w:p>
       <w:pPr>
@@ -1704,6 +1714,13 @@
           <w:lang w:val="en-US" w:bidi="ar-SA" w:eastAsia="es-ES"/>
         </w:rPr>
       </w:pPr>
+      <w:r>
+        <w:rPr>
+          <w:rFonts w:ascii="Times New Roman" w:cs="Times New Roman" w:hAnsi="Times New Roman"/>
+          <w:lang w:val="en-US" w:bidi="ar-SA" w:eastAsia="es-ES"/>
+        </w:rPr>
+        <w:t>4.2 Comunicación</w:t>
+      </w:r>
     </w:p>
     <w:p>
       <w:pPr>
@@ -1728,74 +1745,12 @@
           <w:lang w:val="en-US" w:bidi="ar-SA" w:eastAsia="es-ES"/>
         </w:rPr>
       </w:pPr>
-    </w:p>
-    <w:p>
-      <w:pPr>
-        <w:pStyle w:val="style0"/>
-        <w:spacing w:lineRule="auto" w:line="480"/>
-        <w:ind w:firstLine="708"/>
-        <w:jc w:val="left"/>
-        <w:rPr>
-          <w:rFonts w:ascii="Times New Roman" w:cs="Times New Roman" w:hAnsi="Times New Roman"/>
-          <w:lang w:val="en-US" w:bidi="ar-SA" w:eastAsia="es-ES"/>
-        </w:rPr>
-      </w:pPr>
       <w:r>
         <w:rPr>
           <w:rFonts w:ascii="Times New Roman" w:cs="Times New Roman" w:hAnsi="Times New Roman"/>
           <w:lang w:val="en-US" w:bidi="ar-SA" w:eastAsia="es-ES"/>
         </w:rPr>
-        <w:t xml:space="preserve"> 4.2 Comunicación</w:t>
-      </w:r>
-    </w:p>
-    <w:p>
-      <w:pPr>
-        <w:pStyle w:val="style0"/>
-        <w:spacing w:lineRule="auto" w:line="480"/>
-        <w:ind w:firstLine="708"/>
-        <w:jc w:val="left"/>
-        <w:rPr>
-          <w:rFonts w:ascii="Times New Roman" w:cs="Times New Roman" w:hAnsi="Times New Roman"/>
-          <w:lang w:val="en-US" w:bidi="ar-SA" w:eastAsia="es-ES"/>
-        </w:rPr>
-      </w:pPr>
-    </w:p>
-    <w:p>
-      <w:pPr>
-        <w:pStyle w:val="style0"/>
-        <w:spacing w:lineRule="auto" w:line="480"/>
-        <w:ind w:firstLine="708"/>
-        <w:jc w:val="left"/>
-        <w:rPr>
-          <w:rFonts w:ascii="Times New Roman" w:cs="Times New Roman" w:hAnsi="Times New Roman"/>
-          <w:lang w:val="en-US" w:bidi="ar-SA" w:eastAsia="es-ES"/>
-        </w:rPr>
-      </w:pPr>
-      <w:r>
-        <w:rPr>
-          <w:rFonts w:ascii="Times New Roman" w:cs="Times New Roman" w:hAnsi="Times New Roman"/>
-          <w:lang w:val="en-US" w:bidi="ar-SA" w:eastAsia="es-ES"/>
-        </w:rPr>
-        <w:t xml:space="preserve"> </w:t>
-      </w:r>
-    </w:p>
-    <w:p>
-      <w:pPr>
-        <w:pStyle w:val="style0"/>
-        <w:spacing w:lineRule="auto" w:line="480"/>
-        <w:ind w:firstLine="708"/>
-        <w:jc w:val="left"/>
-        <w:rPr>
-          <w:rFonts w:ascii="Times New Roman" w:cs="Times New Roman" w:hAnsi="Times New Roman"/>
-          <w:lang w:val="en-US" w:bidi="ar-SA" w:eastAsia="es-ES"/>
-        </w:rPr>
-      </w:pPr>
-      <w:r>
-        <w:rPr>
-          <w:rFonts w:ascii="Times New Roman" w:cs="Times New Roman" w:hAnsi="Times New Roman"/>
-          <w:lang w:val="en-US" w:bidi="ar-SA" w:eastAsia="es-ES"/>
-        </w:rPr>
-        <w:t>Propondremos utilizar [Slack/Discord] para facilitar la comunicación rápida y el intercambio de ideas.</w:t>
+        <w:t>Propondremos utilizar WhatsApp, para facilitar la comunicación rápida y el intercambio de ideas. Estableceremos reglas básicas de comunicación, como responder en un tiempo razonable y ser claros y concisos en los mensajes, reservando las reuniones formales para discusiones más profundas</w:t>
       </w:r>
     </w:p>
     <w:p>
@@ -19202,6 +19157,119 @@
   </w:abstractNum>
   <w:abstractNum w:abstractNumId="144">
     <w:nsid w:val="00000090"/>
+    <w:multiLevelType w:val="hybridMultilevel"/>
+    <w:tmpl w:val="00000000"/>
+    <w:lvl w:ilvl="0" w:tplc="04090001">
+      <w:start w:val="1"/>
+      <w:numFmt w:val="bullet"/>
+      <w:lvlText w:val=""/>
+      <w:lvlJc w:val="left"/>
+      <w:pPr>
+        <w:ind w:left="1078" w:hanging="360"/>
+      </w:pPr>
+      <w:rPr>
+        <w:rFonts w:ascii="Symbol" w:hAnsi="Symbol" w:hint="default"/>
+      </w:rPr>
+    </w:lvl>
+    <w:lvl w:ilvl="1" w:tplc="04090003" w:tentative="1">
+      <w:start w:val="1"/>
+      <w:numFmt w:val="bullet"/>
+      <w:lvlText w:val="o"/>
+      <w:lvlJc w:val="left"/>
+      <w:pPr>
+        <w:ind w:left="1798" w:hanging="360"/>
+      </w:pPr>
+      <w:rPr>
+        <w:rFonts w:ascii="Courier New" w:cs="Courier New" w:hAnsi="Courier New" w:hint="default"/>
+      </w:rPr>
+    </w:lvl>
+    <w:lvl w:ilvl="2" w:tplc="04090005" w:tentative="1">
+      <w:start w:val="1"/>
+      <w:numFmt w:val="bullet"/>
+      <w:lvlText w:val=""/>
+      <w:lvlJc w:val="left"/>
+      <w:pPr>
+        <w:ind w:left="2518" w:hanging="360"/>
+      </w:pPr>
+      <w:rPr>
+        <w:rFonts w:ascii="Wingdings" w:hAnsi="Wingdings" w:hint="default"/>
+      </w:rPr>
+    </w:lvl>
+    <w:lvl w:ilvl="3" w:tplc="04090001" w:tentative="1">
+      <w:start w:val="1"/>
+      <w:numFmt w:val="bullet"/>
+      <w:lvlText w:val=""/>
+      <w:lvlJc w:val="left"/>
+      <w:pPr>
+        <w:ind w:left="3238" w:hanging="360"/>
+      </w:pPr>
+      <w:rPr>
+        <w:rFonts w:ascii="Symbol" w:hAnsi="Symbol" w:hint="default"/>
+      </w:rPr>
+    </w:lvl>
+    <w:lvl w:ilvl="4" w:tplc="04090003" w:tentative="1">
+      <w:start w:val="1"/>
+      <w:numFmt w:val="bullet"/>
+      <w:lvlText w:val="o"/>
+      <w:lvlJc w:val="left"/>
+      <w:pPr>
+        <w:ind w:left="3958" w:hanging="360"/>
+      </w:pPr>
+      <w:rPr>
+        <w:rFonts w:ascii="Courier New" w:cs="Courier New" w:hAnsi="Courier New" w:hint="default"/>
+      </w:rPr>
+    </w:lvl>
+    <w:lvl w:ilvl="5" w:tplc="04090005" w:tentative="1">
+      <w:start w:val="1"/>
+      <w:numFmt w:val="bullet"/>
+      <w:lvlText w:val=""/>
+      <w:lvlJc w:val="left"/>
+      <w:pPr>
+        <w:ind w:left="4678" w:hanging="360"/>
+      </w:pPr>
+      <w:rPr>
+        <w:rFonts w:ascii="Wingdings" w:hAnsi="Wingdings" w:hint="default"/>
+      </w:rPr>
+    </w:lvl>
+    <w:lvl w:ilvl="6" w:tplc="04090001" w:tentative="1">
+      <w:start w:val="1"/>
+      <w:numFmt w:val="bullet"/>
+      <w:lvlText w:val=""/>
+      <w:lvlJc w:val="left"/>
+      <w:pPr>
+        <w:ind w:left="5398" w:hanging="360"/>
+      </w:pPr>
+      <w:rPr>
+        <w:rFonts w:ascii="Symbol" w:hAnsi="Symbol" w:hint="default"/>
+      </w:rPr>
+    </w:lvl>
+    <w:lvl w:ilvl="7" w:tplc="04090003" w:tentative="1">
+      <w:start w:val="1"/>
+      <w:numFmt w:val="bullet"/>
+      <w:lvlText w:val="o"/>
+      <w:lvlJc w:val="left"/>
+      <w:pPr>
+        <w:ind w:left="6118" w:hanging="360"/>
+      </w:pPr>
+      <w:rPr>
+        <w:rFonts w:ascii="Courier New" w:cs="Courier New" w:hAnsi="Courier New" w:hint="default"/>
+      </w:rPr>
+    </w:lvl>
+    <w:lvl w:ilvl="8" w:tplc="04090005" w:tentative="1">
+      <w:start w:val="1"/>
+      <w:numFmt w:val="bullet"/>
+      <w:lvlText w:val=""/>
+      <w:lvlJc w:val="left"/>
+      <w:pPr>
+        <w:ind w:left="6838" w:hanging="360"/>
+      </w:pPr>
+      <w:rPr>
+        <w:rFonts w:ascii="Wingdings" w:hAnsi="Wingdings" w:hint="default"/>
+      </w:rPr>
+    </w:lvl>
+  </w:abstractNum>
+  <w:abstractNum w:abstractNumId="145">
+    <w:nsid w:val="00000091"/>
     <w:multiLevelType w:val="hybridMultilevel"/>
     <w:tmpl w:val="00000000"/>
     <w:lvl w:ilvl="0" w:tplc="04090001">
@@ -19747,6 +19815,9 @@
   </w:num>
   <w:num w:numId="145">
     <w:abstractNumId w:val="144"/>
+  </w:num>
+  <w:num w:numId="146">
+    <w:abstractNumId w:val="145"/>
   </w:num>
 </w:numbering>
 </file>

</xml_diff>

<commit_message>
feat: Completar secciones Presentacion,
feat: Completar secciones Presentacion, Conclusiones y Referencias (Maria)
</commit_message>
<xml_diff>
--- a/documentos/Manual-buenas-practicas.docx
+++ b/documentos/Manual-buenas-practicas.docx
@@ -340,8 +340,19 @@
         <w:jc w:val="center"/>
         <w:rPr>
           <w:rFonts w:ascii="Times New Roman" w:cs="Times New Roman" w:hAnsi="Times New Roman"/>
-        </w:rPr>
-      </w:pPr>
+          <w:b/>
+          <w:bCs/>
+        </w:rPr>
+      </w:pPr>
+      <w:r>
+        <w:rPr>
+          <w:rFonts w:ascii="Times New Roman" w:cs="Times New Roman" w:hAnsi="Times New Roman"/>
+          <w:b/>
+          <w:bCs/>
+          <w:lang w:val="en-US"/>
+        </w:rPr>
+        <w:t>URL del Repositorio</w:t>
+      </w:r>
     </w:p>
     <w:p>
       <w:pPr>
@@ -353,6 +364,13 @@
           <w:rFonts w:ascii="Times New Roman" w:cs="Times New Roman" w:hAnsi="Times New Roman"/>
         </w:rPr>
       </w:pPr>
+      <w:r>
+        <w:rPr>
+          <w:rFonts w:ascii="Times New Roman" w:cs="Times New Roman" w:hAnsi="Times New Roman"/>
+          <w:lang w:val="en-US"/>
+        </w:rPr>
+        <w:t>https://github.com/Nakary10/Manual-Buenas-Practicas-UVM</w:t>
+      </w:r>
     </w:p>
     <w:p>
       <w:pPr>
@@ -623,7 +641,7 @@
       <w:pPr>
         <w:pStyle w:val="style0"/>
         <w:spacing w:lineRule="auto" w:line="480"/>
-        <w:ind w:firstLine="708"/>
+        <w:ind w:left="0" w:firstLine="0"/>
         <w:jc w:val="left"/>
         <w:rPr>
           <w:rFonts w:ascii="Times New Roman" w:cs="Times New Roman" w:hAnsi="Times New Roman"/>
@@ -647,6 +665,113 @@
           <w:rFonts w:ascii="Times New Roman" w:cs="Times New Roman" w:hAnsi="Times New Roman"/>
           <w:lang w:val="en-US" w:bidi="ar-SA" w:eastAsia="es-ES"/>
         </w:rPr>
+        <w:t xml:space="preserve"> 1.  Organización del Trabajó</w:t>
+      </w:r>
+    </w:p>
+    <w:p>
+      <w:pPr>
+        <w:pStyle w:val="style0"/>
+        <w:spacing w:lineRule="auto" w:line="480"/>
+        <w:ind w:firstLine="708"/>
+        <w:jc w:val="left"/>
+        <w:rPr>
+          <w:rFonts w:ascii="Times New Roman" w:cs="Times New Roman" w:hAnsi="Times New Roman"/>
+          <w:lang w:val="en-US" w:bidi="ar-SA" w:eastAsia="es-ES"/>
+        </w:rPr>
+      </w:pPr>
+      <w:r>
+        <w:rPr>
+          <w:rFonts w:ascii="Times New Roman" w:cs="Times New Roman" w:hAnsi="Times New Roman"/>
+          <w:lang w:val="en-US" w:bidi="ar-SA" w:eastAsia="es-ES"/>
+        </w:rPr>
+        <w:t xml:space="preserve"> 2.  Gestión de Tiempos </w:t>
+      </w:r>
+    </w:p>
+    <w:p>
+      <w:pPr>
+        <w:pStyle w:val="style0"/>
+        <w:spacing w:lineRule="auto" w:line="480"/>
+        <w:ind w:firstLine="708"/>
+        <w:jc w:val="left"/>
+        <w:rPr>
+          <w:rFonts w:ascii="Times New Roman" w:cs="Times New Roman" w:hAnsi="Times New Roman"/>
+          <w:lang w:val="en-US" w:bidi="ar-SA" w:eastAsia="es-ES"/>
+        </w:rPr>
+      </w:pPr>
+      <w:r>
+        <w:rPr>
+          <w:rFonts w:ascii="Times New Roman" w:cs="Times New Roman" w:hAnsi="Times New Roman"/>
+          <w:lang w:val="en-US" w:bidi="ar-SA" w:eastAsia="es-ES"/>
+        </w:rPr>
+        <w:t xml:space="preserve">  3.  Formatos y Citaciones</w:t>
+      </w:r>
+    </w:p>
+    <w:p>
+      <w:pPr>
+        <w:pStyle w:val="style0"/>
+        <w:spacing w:lineRule="auto" w:line="480"/>
+        <w:ind w:firstLine="708"/>
+        <w:jc w:val="left"/>
+        <w:rPr>
+          <w:rFonts w:ascii="Times New Roman" w:cs="Times New Roman" w:hAnsi="Times New Roman"/>
+          <w:lang w:val="en-US" w:bidi="ar-SA" w:eastAsia="es-ES"/>
+        </w:rPr>
+      </w:pPr>
+      <w:r>
+        <w:rPr>
+          <w:rFonts w:ascii="Times New Roman" w:cs="Times New Roman" w:hAnsi="Times New Roman"/>
+          <w:lang w:val="en-US" w:bidi="ar-SA" w:eastAsia="es-ES"/>
+        </w:rPr>
+        <w:t xml:space="preserve"> 4.  Herramientas Colaborativas</w:t>
+      </w:r>
+    </w:p>
+    <w:p>
+      <w:pPr>
+        <w:pStyle w:val="style0"/>
+        <w:spacing w:lineRule="auto" w:line="480"/>
+        <w:ind w:firstLine="708"/>
+        <w:jc w:val="left"/>
+        <w:rPr>
+          <w:rFonts w:ascii="Times New Roman" w:cs="Times New Roman" w:hAnsi="Times New Roman"/>
+          <w:lang w:val="en-US" w:bidi="ar-SA" w:eastAsia="es-ES"/>
+        </w:rPr>
+      </w:pPr>
+      <w:r>
+        <w:rPr>
+          <w:rFonts w:ascii="Times New Roman" w:cs="Times New Roman" w:hAnsi="Times New Roman"/>
+          <w:lang w:val="en-US" w:bidi="ar-SA" w:eastAsia="es-ES"/>
+        </w:rPr>
+        <w:t>5.  Presentación y Entrega Final</w:t>
+      </w:r>
+    </w:p>
+    <w:p>
+      <w:pPr>
+        <w:pStyle w:val="style0"/>
+        <w:spacing w:lineRule="auto" w:line="480"/>
+        <w:ind w:firstLine="708"/>
+        <w:jc w:val="left"/>
+        <w:rPr>
+          <w:rFonts w:ascii="Times New Roman" w:cs="Times New Roman" w:hAnsi="Times New Roman"/>
+          <w:lang w:val="en-US" w:bidi="ar-SA" w:eastAsia="es-ES"/>
+        </w:rPr>
+      </w:pPr>
+    </w:p>
+    <w:p>
+      <w:pPr>
+        <w:pStyle w:val="style0"/>
+        <w:spacing w:lineRule="auto" w:line="480"/>
+        <w:ind w:firstLine="708"/>
+        <w:jc w:val="left"/>
+        <w:rPr>
+          <w:rFonts w:ascii="Times New Roman" w:cs="Times New Roman" w:hAnsi="Times New Roman"/>
+          <w:lang w:val="en-US" w:bidi="ar-SA" w:eastAsia="es-ES"/>
+        </w:rPr>
+      </w:pPr>
+      <w:r>
+        <w:rPr>
+          <w:rFonts w:ascii="Times New Roman" w:cs="Times New Roman" w:hAnsi="Times New Roman"/>
+          <w:lang w:val="en-US" w:bidi="ar-SA" w:eastAsia="es-ES"/>
+        </w:rPr>
         <w:t xml:space="preserve"> </w:t>
       </w:r>
     </w:p>
@@ -673,13 +798,6 @@
           <w:lang w:val="en-US" w:bidi="ar-SA" w:eastAsia="es-ES"/>
         </w:rPr>
       </w:pPr>
-      <w:r>
-        <w:rPr>
-          <w:rFonts w:ascii="Times New Roman" w:cs="Times New Roman" w:hAnsi="Times New Roman"/>
-          <w:lang w:val="en-US" w:bidi="ar-SA" w:eastAsia="es-ES"/>
-        </w:rPr>
-        <w:t xml:space="preserve"> 1.  Organización del Trabajó</w:t>
-      </w:r>
     </w:p>
     <w:p>
       <w:pPr>
@@ -692,13 +810,6 @@
           <w:lang w:val="en-US" w:bidi="ar-SA" w:eastAsia="es-ES"/>
         </w:rPr>
       </w:pPr>
-      <w:r>
-        <w:rPr>
-          <w:rFonts w:ascii="Times New Roman" w:cs="Times New Roman" w:hAnsi="Times New Roman"/>
-          <w:lang w:val="en-US" w:bidi="ar-SA" w:eastAsia="es-ES"/>
-        </w:rPr>
-        <w:t xml:space="preserve"> 2.  Gestión de Tiempos </w:t>
-      </w:r>
     </w:p>
     <w:p>
       <w:pPr>
@@ -711,13 +822,6 @@
           <w:lang w:val="en-US" w:bidi="ar-SA" w:eastAsia="es-ES"/>
         </w:rPr>
       </w:pPr>
-      <w:r>
-        <w:rPr>
-          <w:rFonts w:ascii="Times New Roman" w:cs="Times New Roman" w:hAnsi="Times New Roman"/>
-          <w:lang w:val="en-US" w:bidi="ar-SA" w:eastAsia="es-ES"/>
-        </w:rPr>
-        <w:t xml:space="preserve">  3.  Formatos y Citaciones</w:t>
-      </w:r>
     </w:p>
     <w:p>
       <w:pPr>
@@ -730,13 +834,6 @@
           <w:lang w:val="en-US" w:bidi="ar-SA" w:eastAsia="es-ES"/>
         </w:rPr>
       </w:pPr>
-      <w:r>
-        <w:rPr>
-          <w:rFonts w:ascii="Times New Roman" w:cs="Times New Roman" w:hAnsi="Times New Roman"/>
-          <w:lang w:val="en-US" w:bidi="ar-SA" w:eastAsia="es-ES"/>
-        </w:rPr>
-        <w:t xml:space="preserve"> 4.  Herramientas Colaborativas</w:t>
-      </w:r>
     </w:p>
     <w:p>
       <w:pPr>
@@ -749,13 +846,6 @@
           <w:lang w:val="en-US" w:bidi="ar-SA" w:eastAsia="es-ES"/>
         </w:rPr>
       </w:pPr>
-      <w:r>
-        <w:rPr>
-          <w:rFonts w:ascii="Times New Roman" w:cs="Times New Roman" w:hAnsi="Times New Roman"/>
-          <w:lang w:val="en-US" w:bidi="ar-SA" w:eastAsia="es-ES"/>
-        </w:rPr>
-        <w:t>5.  Presentación y Entrega Final</w:t>
-      </w:r>
     </w:p>
     <w:p>
       <w:pPr>
@@ -780,13 +870,6 @@
           <w:lang w:val="en-US" w:bidi="ar-SA" w:eastAsia="es-ES"/>
         </w:rPr>
       </w:pPr>
-      <w:r>
-        <w:rPr>
-          <w:rFonts w:ascii="Times New Roman" w:cs="Times New Roman" w:hAnsi="Times New Roman"/>
-          <w:lang w:val="en-US" w:bidi="ar-SA" w:eastAsia="es-ES"/>
-        </w:rPr>
-        <w:t xml:space="preserve"> </w:t>
-      </w:r>
     </w:p>
     <w:p>
       <w:pPr>
@@ -817,105 +900,33 @@
         <w:pStyle w:val="style0"/>
         <w:spacing w:lineRule="auto" w:line="480"/>
         <w:ind w:firstLine="708"/>
-        <w:jc w:val="left"/>
+        <w:jc w:val="center"/>
         <w:rPr>
           <w:rFonts w:ascii="Times New Roman" w:cs="Times New Roman" w:hAnsi="Times New Roman"/>
           <w:lang w:val="en-US" w:bidi="ar-SA" w:eastAsia="es-ES"/>
         </w:rPr>
       </w:pPr>
+      <w:r>
+        <w:rPr>
+          <w:rFonts w:ascii="Times New Roman" w:cs="Times New Roman" w:hAnsi="Times New Roman"/>
+          <w:b/>
+          <w:bCs/>
+          <w:lang w:val="en-US" w:bidi="ar-SA" w:eastAsia="es-ES"/>
+        </w:rPr>
+        <w:t>1.  Organización del Trabajo</w:t>
+      </w:r>
     </w:p>
     <w:p>
       <w:pPr>
         <w:pStyle w:val="style0"/>
         <w:spacing w:lineRule="auto" w:line="480"/>
         <w:ind w:firstLine="708"/>
-        <w:jc w:val="left"/>
+        <w:jc w:val="center"/>
         <w:rPr>
           <w:rFonts w:ascii="Times New Roman" w:cs="Times New Roman" w:hAnsi="Times New Roman"/>
           <w:lang w:val="en-US" w:bidi="ar-SA" w:eastAsia="es-ES"/>
         </w:rPr>
       </w:pPr>
-    </w:p>
-    <w:p>
-      <w:pPr>
-        <w:pStyle w:val="style0"/>
-        <w:spacing w:lineRule="auto" w:line="480"/>
-        <w:ind w:firstLine="708"/>
-        <w:jc w:val="left"/>
-        <w:rPr>
-          <w:rFonts w:ascii="Times New Roman" w:cs="Times New Roman" w:hAnsi="Times New Roman"/>
-          <w:lang w:val="en-US" w:bidi="ar-SA" w:eastAsia="es-ES"/>
-        </w:rPr>
-      </w:pPr>
-    </w:p>
-    <w:p>
-      <w:pPr>
-        <w:pStyle w:val="style0"/>
-        <w:spacing w:lineRule="auto" w:line="480"/>
-        <w:ind w:firstLine="708"/>
-        <w:jc w:val="left"/>
-        <w:rPr>
-          <w:rFonts w:ascii="Times New Roman" w:cs="Times New Roman" w:hAnsi="Times New Roman"/>
-          <w:lang w:val="en-US" w:bidi="ar-SA" w:eastAsia="es-ES"/>
-        </w:rPr>
-      </w:pPr>
-    </w:p>
-    <w:p>
-      <w:pPr>
-        <w:pStyle w:val="style0"/>
-        <w:spacing w:lineRule="auto" w:line="480"/>
-        <w:ind w:firstLine="708"/>
-        <w:jc w:val="left"/>
-        <w:rPr>
-          <w:rFonts w:ascii="Times New Roman" w:cs="Times New Roman" w:hAnsi="Times New Roman"/>
-          <w:lang w:val="en-US" w:bidi="ar-SA" w:eastAsia="es-ES"/>
-        </w:rPr>
-      </w:pPr>
-    </w:p>
-    <w:p>
-      <w:pPr>
-        <w:pStyle w:val="style0"/>
-        <w:spacing w:lineRule="auto" w:line="480"/>
-        <w:ind w:firstLine="708"/>
-        <w:jc w:val="left"/>
-        <w:rPr>
-          <w:rFonts w:ascii="Times New Roman" w:cs="Times New Roman" w:hAnsi="Times New Roman"/>
-          <w:lang w:val="en-US" w:bidi="ar-SA" w:eastAsia="es-ES"/>
-        </w:rPr>
-      </w:pPr>
-    </w:p>
-    <w:p>
-      <w:pPr>
-        <w:pStyle w:val="style0"/>
-        <w:spacing w:lineRule="auto" w:line="480"/>
-        <w:ind w:firstLine="708"/>
-        <w:jc w:val="left"/>
-        <w:rPr>
-          <w:rFonts w:ascii="Times New Roman" w:cs="Times New Roman" w:hAnsi="Times New Roman"/>
-          <w:lang w:val="en-US" w:bidi="ar-SA" w:eastAsia="es-ES"/>
-        </w:rPr>
-      </w:pPr>
-    </w:p>
-    <w:p>
-      <w:pPr>
-        <w:pStyle w:val="style0"/>
-        <w:spacing w:lineRule="auto" w:line="480"/>
-        <w:ind w:firstLine="708"/>
-        <w:jc w:val="left"/>
-        <w:rPr>
-          <w:rFonts w:ascii="Times New Roman" w:cs="Times New Roman" w:hAnsi="Times New Roman"/>
-          <w:lang w:val="en-US" w:bidi="ar-SA" w:eastAsia="es-ES"/>
-        </w:rPr>
-      </w:pPr>
-      <w:r>
-        <w:rPr>
-          <w:rFonts w:ascii="Times New Roman" w:cs="Times New Roman" w:hAnsi="Times New Roman"/>
-          <w:b/>
-          <w:bCs/>
-          <w:lang w:val="en-US" w:bidi="ar-SA" w:eastAsia="es-ES"/>
-        </w:rPr>
-        <w:t>1.  Organización del Trabajo</w:t>
-      </w:r>
     </w:p>
     <w:p>
       <w:pPr>
@@ -1183,7 +1194,7 @@
         <w:pStyle w:val="style0"/>
         <w:spacing w:lineRule="auto" w:line="480"/>
         <w:ind w:firstLine="708"/>
-        <w:jc w:val="left"/>
+        <w:jc w:val="center"/>
         <w:rPr>
           <w:rFonts w:ascii="Times New Roman" w:cs="Times New Roman" w:hAnsi="Times New Roman"/>
           <w:lang w:val="en-US" w:bidi="ar-SA" w:eastAsia="es-ES"/>
@@ -1198,6 +1209,18 @@
         </w:rPr>
         <w:t>2.  Gestión de Tiempos</w:t>
       </w:r>
+    </w:p>
+    <w:p>
+      <w:pPr>
+        <w:pStyle w:val="style0"/>
+        <w:spacing w:lineRule="auto" w:line="480"/>
+        <w:ind w:firstLine="708"/>
+        <w:jc w:val="center"/>
+        <w:rPr>
+          <w:rFonts w:ascii="Times New Roman" w:cs="Times New Roman" w:hAnsi="Times New Roman"/>
+          <w:lang w:val="en-US" w:bidi="ar-SA" w:eastAsia="es-ES"/>
+        </w:rPr>
+      </w:pPr>
     </w:p>
     <w:p>
       <w:pPr>
@@ -1464,7 +1487,7 @@
         <w:pStyle w:val="style0"/>
         <w:spacing w:lineRule="auto" w:line="480"/>
         <w:ind w:firstLine="708"/>
-        <w:jc w:val="left"/>
+        <w:jc w:val="center"/>
         <w:rPr>
           <w:rFonts w:ascii="Times New Roman" w:cs="Times New Roman" w:hAnsi="Times New Roman"/>
           <w:lang w:val="en-US" w:bidi="ar-SA" w:eastAsia="es-ES"/>
@@ -1769,19 +1792,59 @@
       <w:pPr>
         <w:pStyle w:val="style0"/>
         <w:spacing w:lineRule="auto" w:line="480"/>
+        <w:ind w:left="0" w:firstLine="0"/>
+        <w:jc w:val="left"/>
+        <w:rPr>
+          <w:rFonts w:ascii="Times New Roman" w:cs="Times New Roman" w:hAnsi="Times New Roman"/>
+          <w:lang w:val="en-US" w:bidi="ar-SA" w:eastAsia="es-ES"/>
+        </w:rPr>
+      </w:pPr>
+    </w:p>
+    <w:p>
+      <w:pPr>
+        <w:pStyle w:val="style0"/>
+        <w:spacing w:lineRule="auto" w:line="480"/>
+        <w:ind w:left="0" w:firstLine="0"/>
+        <w:jc w:val="left"/>
+        <w:rPr>
+          <w:rFonts w:ascii="Times New Roman" w:cs="Times New Roman" w:hAnsi="Times New Roman"/>
+          <w:lang w:val="en-US" w:bidi="ar-SA" w:eastAsia="es-ES"/>
+        </w:rPr>
+      </w:pPr>
+    </w:p>
+    <w:p>
+      <w:pPr>
+        <w:pStyle w:val="style0"/>
+        <w:spacing w:lineRule="auto" w:line="480"/>
+        <w:ind w:left="0" w:firstLine="0"/>
+        <w:jc w:val="left"/>
+        <w:rPr>
+          <w:rFonts w:ascii="Times New Roman" w:cs="Times New Roman" w:hAnsi="Times New Roman"/>
+          <w:lang w:val="en-US" w:bidi="ar-SA" w:eastAsia="es-ES"/>
+        </w:rPr>
+      </w:pPr>
+    </w:p>
+    <w:p>
+      <w:pPr>
+        <w:pStyle w:val="style0"/>
+        <w:spacing w:lineRule="auto" w:line="480"/>
         <w:ind w:firstLine="708"/>
-        <w:jc w:val="left"/>
-        <w:rPr>
-          <w:rFonts w:ascii="Times New Roman" w:cs="Times New Roman" w:hAnsi="Times New Roman"/>
+        <w:jc w:val="center"/>
+        <w:rPr>
+          <w:rFonts w:ascii="Times New Roman" w:cs="Times New Roman" w:hAnsi="Times New Roman"/>
+          <w:b/>
+          <w:bCs/>
           <w:lang w:val="en-US" w:bidi="ar-SA" w:eastAsia="es-ES"/>
         </w:rPr>
       </w:pPr>
       <w:r>
         <w:rPr>
           <w:rFonts w:ascii="Times New Roman" w:cs="Times New Roman" w:hAnsi="Times New Roman"/>
+          <w:b/>
+          <w:bCs/>
           <w:lang w:val="en-US" w:bidi="ar-SA" w:eastAsia="es-ES"/>
         </w:rPr>
-        <w:t xml:space="preserve"> 5.1 Formato de Entrega</w:t>
+        <w:t xml:space="preserve"> 5.  Presentación y Entrega Final</w:t>
       </w:r>
     </w:p>
     <w:p>
@@ -1795,6 +1858,13 @@
           <w:lang w:val="en-US" w:bidi="ar-SA" w:eastAsia="es-ES"/>
         </w:rPr>
       </w:pPr>
+      <w:r>
+        <w:rPr>
+          <w:rFonts w:ascii="Times New Roman" w:cs="Times New Roman" w:hAnsi="Times New Roman"/>
+          <w:lang w:val="en-US" w:bidi="ar-SA" w:eastAsia="es-ES"/>
+        </w:rPr>
+        <w:t>5.1 Formato de Entrega</w:t>
+      </w:r>
     </w:p>
     <w:p>
       <w:pPr>
@@ -1807,6 +1877,411 @@
           <w:lang w:val="en-US" w:bidi="ar-SA" w:eastAsia="es-ES"/>
         </w:rPr>
       </w:pPr>
+    </w:p>
+    <w:p>
+      <w:pPr>
+        <w:pStyle w:val="style0"/>
+        <w:spacing w:lineRule="auto" w:line="480"/>
+        <w:ind w:firstLine="708"/>
+        <w:jc w:val="left"/>
+        <w:rPr>
+          <w:rFonts w:ascii="Times New Roman" w:cs="Times New Roman" w:hAnsi="Times New Roman"/>
+          <w:lang w:val="en-US" w:bidi="ar-SA" w:eastAsia="es-ES"/>
+        </w:rPr>
+      </w:pPr>
+      <w:r>
+        <w:rPr>
+          <w:rFonts w:ascii="Times New Roman" w:cs="Times New Roman" w:hAnsi="Times New Roman"/>
+          <w:lang w:val="en-US" w:bidi="ar-SA" w:eastAsia="es-ES"/>
+        </w:rPr>
+        <w:t>El trabajo final será entregado en formato PDF. Necesitamos asegurarnos de que cumpla con todos los requisitos de la rúbrica antes de enviar. Es crucial revisar la numeración de páginas, el índice, la tabla de contenido y que todas las imágenes y gráficos estén correctamente insertados y referenciados.</w:t>
+      </w:r>
+    </w:p>
+    <w:p>
+      <w:pPr>
+        <w:pStyle w:val="style0"/>
+        <w:spacing w:lineRule="auto" w:line="480"/>
+        <w:ind w:firstLine="708"/>
+        <w:jc w:val="left"/>
+        <w:rPr>
+          <w:rFonts w:ascii="Times New Roman" w:cs="Times New Roman" w:hAnsi="Times New Roman"/>
+          <w:lang w:val="en-US" w:bidi="ar-SA" w:eastAsia="es-ES"/>
+        </w:rPr>
+      </w:pPr>
+    </w:p>
+    <w:p>
+      <w:pPr>
+        <w:pStyle w:val="style0"/>
+        <w:spacing w:lineRule="auto" w:line="480"/>
+        <w:ind w:firstLine="708"/>
+        <w:jc w:val="left"/>
+        <w:rPr>
+          <w:rFonts w:ascii="Times New Roman" w:cs="Times New Roman" w:hAnsi="Times New Roman"/>
+          <w:lang w:val="en-US" w:bidi="ar-SA" w:eastAsia="es-ES"/>
+        </w:rPr>
+      </w:pPr>
+      <w:r>
+        <w:rPr>
+          <w:rFonts w:ascii="Times New Roman" w:cs="Times New Roman" w:hAnsi="Times New Roman"/>
+          <w:lang w:val="en-US" w:bidi="ar-SA" w:eastAsia="es-ES"/>
+        </w:rPr>
+        <w:t>5.2 Revisión Final</w:t>
+      </w:r>
+    </w:p>
+    <w:p>
+      <w:pPr>
+        <w:pStyle w:val="style0"/>
+        <w:spacing w:lineRule="auto" w:line="480"/>
+        <w:ind w:firstLine="708"/>
+        <w:jc w:val="left"/>
+        <w:rPr>
+          <w:rFonts w:ascii="Times New Roman" w:cs="Times New Roman" w:hAnsi="Times New Roman"/>
+          <w:lang w:val="en-US" w:bidi="ar-SA" w:eastAsia="es-ES"/>
+        </w:rPr>
+      </w:pPr>
+    </w:p>
+    <w:p>
+      <w:pPr>
+        <w:pStyle w:val="style0"/>
+        <w:spacing w:lineRule="auto" w:line="480"/>
+        <w:ind w:firstLine="708"/>
+        <w:jc w:val="left"/>
+        <w:rPr>
+          <w:rFonts w:ascii="Times New Roman" w:cs="Times New Roman" w:hAnsi="Times New Roman"/>
+          <w:lang w:val="en-US" w:bidi="ar-SA" w:eastAsia="es-ES"/>
+        </w:rPr>
+      </w:pPr>
+      <w:r>
+        <w:rPr>
+          <w:rFonts w:ascii="Times New Roman" w:cs="Times New Roman" w:hAnsi="Times New Roman"/>
+          <w:lang w:val="en-US" w:bidi="ar-SA" w:eastAsia="es-ES"/>
+        </w:rPr>
+        <w:t>Haremos una revisión grupal el miércoles 23 de julio de 2025</w:t>
+      </w:r>
+      <w:r>
+        <w:rPr>
+          <w:rFonts w:cs="Times New Roman" w:hAnsi="Times New Roman"/>
+          <w:lang w:val="en-US" w:bidi="ar-SA" w:eastAsia="es-ES"/>
+        </w:rPr>
+        <w:t xml:space="preserve"> </w:t>
+      </w:r>
+      <w:r>
+        <w:rPr>
+          <w:rFonts w:ascii="Times New Roman" w:cs="Times New Roman" w:hAnsi="Times New Roman"/>
+          <w:lang w:val="en-US" w:bidi="ar-SA" w:eastAsia="es-ES"/>
+        </w:rPr>
+        <w:t xml:space="preserve"> para asegurarnos de que todo esté en orden. Cada uno debe leer y dar su opinión sobre las secciones escritas por los demás, prestando especial atención a la coherencia, la claridad y la ausencia de errores gramaticales o de formato. Esta revisión final es nuestra última oportunidad para pulir el documento antes de la entrega.</w:t>
+      </w:r>
+    </w:p>
+    <w:p>
+      <w:pPr>
+        <w:pStyle w:val="style0"/>
+        <w:spacing w:lineRule="auto" w:line="480"/>
+        <w:ind w:firstLine="708"/>
+        <w:jc w:val="left"/>
+        <w:rPr>
+          <w:rFonts w:ascii="Times New Roman" w:cs="Times New Roman" w:hAnsi="Times New Roman"/>
+          <w:lang w:val="en-US" w:bidi="ar-SA" w:eastAsia="es-ES"/>
+        </w:rPr>
+      </w:pPr>
+    </w:p>
+    <w:p>
+      <w:pPr>
+        <w:pStyle w:val="style0"/>
+        <w:spacing w:lineRule="auto" w:line="480"/>
+        <w:ind w:left="0" w:firstLine="0"/>
+        <w:jc w:val="left"/>
+        <w:rPr>
+          <w:rFonts w:ascii="Times New Roman" w:cs="Times New Roman" w:hAnsi="Times New Roman"/>
+          <w:lang w:val="en-US" w:bidi="ar-SA" w:eastAsia="es-ES"/>
+        </w:rPr>
+      </w:pPr>
+    </w:p>
+    <w:p>
+      <w:pPr>
+        <w:pStyle w:val="style0"/>
+        <w:spacing w:lineRule="auto" w:line="480"/>
+        <w:ind w:left="0" w:firstLine="0"/>
+        <w:jc w:val="left"/>
+        <w:rPr>
+          <w:rFonts w:ascii="Times New Roman" w:cs="Times New Roman" w:hAnsi="Times New Roman"/>
+          <w:lang w:val="en-US" w:bidi="ar-SA" w:eastAsia="es-ES"/>
+        </w:rPr>
+      </w:pPr>
+    </w:p>
+    <w:p>
+      <w:pPr>
+        <w:pStyle w:val="style0"/>
+        <w:spacing w:lineRule="auto" w:line="480"/>
+        <w:ind w:left="0" w:firstLine="0"/>
+        <w:jc w:val="left"/>
+        <w:rPr>
+          <w:rFonts w:ascii="Times New Roman" w:cs="Times New Roman" w:hAnsi="Times New Roman"/>
+          <w:lang w:val="en-US" w:bidi="ar-SA" w:eastAsia="es-ES"/>
+        </w:rPr>
+      </w:pPr>
+    </w:p>
+    <w:p>
+      <w:pPr>
+        <w:pStyle w:val="style0"/>
+        <w:spacing w:lineRule="auto" w:line="480"/>
+        <w:ind w:left="0" w:firstLine="0"/>
+        <w:jc w:val="left"/>
+        <w:rPr>
+          <w:rFonts w:ascii="Times New Roman" w:cs="Times New Roman" w:hAnsi="Times New Roman"/>
+          <w:lang w:val="en-US" w:bidi="ar-SA" w:eastAsia="es-ES"/>
+        </w:rPr>
+      </w:pPr>
+    </w:p>
+    <w:p>
+      <w:pPr>
+        <w:pStyle w:val="style0"/>
+        <w:spacing w:lineRule="auto" w:line="480"/>
+        <w:ind w:firstLine="708"/>
+        <w:jc w:val="center"/>
+        <w:rPr>
+          <w:rFonts w:ascii="Times New Roman" w:cs="Times New Roman" w:hAnsi="Times New Roman"/>
+          <w:lang w:val="en-US" w:bidi="ar-SA" w:eastAsia="es-ES"/>
+        </w:rPr>
+      </w:pPr>
+      <w:r>
+        <w:rPr>
+          <w:rFonts w:ascii="Times New Roman" w:cs="Times New Roman" w:hAnsi="Times New Roman"/>
+          <w:lang w:val="en-US" w:bidi="ar-SA" w:eastAsia="es-ES"/>
+        </w:rPr>
+        <w:t xml:space="preserve"> </w:t>
+      </w:r>
+      <w:r>
+        <w:rPr>
+          <w:rFonts w:ascii="Times New Roman" w:cs="Times New Roman" w:hAnsi="Times New Roman"/>
+          <w:b/>
+          <w:bCs/>
+          <w:lang w:val="en-US" w:bidi="ar-SA" w:eastAsia="es-ES"/>
+        </w:rPr>
+        <w:t>Conclusiones</w:t>
+      </w:r>
+    </w:p>
+    <w:p>
+      <w:pPr>
+        <w:pStyle w:val="style0"/>
+        <w:spacing w:lineRule="auto" w:line="480"/>
+        <w:ind w:firstLine="708"/>
+        <w:jc w:val="center"/>
+        <w:rPr>
+          <w:rFonts w:ascii="Times New Roman" w:cs="Times New Roman" w:hAnsi="Times New Roman"/>
+          <w:lang w:val="en-US" w:bidi="ar-SA" w:eastAsia="es-ES"/>
+        </w:rPr>
+      </w:pPr>
+    </w:p>
+    <w:p>
+      <w:pPr>
+        <w:pStyle w:val="style0"/>
+        <w:spacing w:lineRule="auto" w:line="480"/>
+        <w:ind w:firstLine="708"/>
+        <w:jc w:val="left"/>
+        <w:rPr>
+          <w:rFonts w:ascii="Times New Roman" w:cs="Times New Roman" w:hAnsi="Times New Roman"/>
+          <w:lang w:val="en-US" w:bidi="ar-SA" w:eastAsia="es-ES"/>
+        </w:rPr>
+      </w:pPr>
+      <w:r>
+        <w:rPr>
+          <w:rFonts w:ascii="Times New Roman" w:cs="Times New Roman" w:hAnsi="Times New Roman"/>
+          <w:lang w:val="en-US" w:bidi="ar-SA" w:eastAsia="es-ES"/>
+        </w:rPr>
+        <w:t>Siguiendo estas buenas prácticas, podremos trabajar de manera efectiva en grupo y lograr un resultado de calidad. La organización, la comunicación constante y el uso de herramientas colaborativas como GitHub son esenciales para nuestro éxito académico. Este manual no solo es una guía, sino también un testimonio de cómo la colaboración estructurada puede llevar a resultados superiores y a una experiencia de aprendizaje más enriquecedora.</w:t>
+      </w:r>
+    </w:p>
+    <w:p>
+      <w:pPr>
+        <w:pStyle w:val="style0"/>
+        <w:spacing w:lineRule="auto" w:line="480"/>
+        <w:ind w:firstLine="708"/>
+        <w:jc w:val="left"/>
+        <w:rPr>
+          <w:rFonts w:ascii="Times New Roman" w:cs="Times New Roman" w:hAnsi="Times New Roman"/>
+          <w:lang w:val="en-US" w:bidi="ar-SA" w:eastAsia="es-ES"/>
+        </w:rPr>
+      </w:pPr>
+    </w:p>
+    <w:p>
+      <w:pPr>
+        <w:pStyle w:val="style0"/>
+        <w:spacing w:lineRule="auto" w:line="480"/>
+        <w:ind w:left="0" w:firstLine="0"/>
+        <w:jc w:val="left"/>
+        <w:rPr>
+          <w:rFonts w:ascii="Times New Roman" w:cs="Times New Roman" w:hAnsi="Times New Roman"/>
+          <w:lang w:val="en-US" w:bidi="ar-SA" w:eastAsia="es-ES"/>
+        </w:rPr>
+      </w:pPr>
+    </w:p>
+    <w:p>
+      <w:pPr>
+        <w:pStyle w:val="style0"/>
+        <w:spacing w:lineRule="auto" w:line="480"/>
+        <w:ind w:left="0" w:firstLine="0"/>
+        <w:jc w:val="left"/>
+        <w:rPr>
+          <w:rFonts w:ascii="Times New Roman" w:cs="Times New Roman" w:hAnsi="Times New Roman"/>
+          <w:lang w:val="en-US" w:bidi="ar-SA" w:eastAsia="es-ES"/>
+        </w:rPr>
+      </w:pPr>
+    </w:p>
+    <w:p>
+      <w:pPr>
+        <w:pStyle w:val="style0"/>
+        <w:spacing w:lineRule="auto" w:line="480"/>
+        <w:ind w:left="0" w:firstLine="0"/>
+        <w:jc w:val="left"/>
+        <w:rPr>
+          <w:rFonts w:ascii="Times New Roman" w:cs="Times New Roman" w:hAnsi="Times New Roman"/>
+          <w:lang w:val="en-US" w:bidi="ar-SA" w:eastAsia="es-ES"/>
+        </w:rPr>
+      </w:pPr>
+    </w:p>
+    <w:p>
+      <w:pPr>
+        <w:pStyle w:val="style0"/>
+        <w:spacing w:lineRule="auto" w:line="480"/>
+        <w:ind w:left="0" w:firstLine="0"/>
+        <w:jc w:val="left"/>
+        <w:rPr>
+          <w:rFonts w:ascii="Times New Roman" w:cs="Times New Roman" w:hAnsi="Times New Roman"/>
+          <w:lang w:val="en-US" w:bidi="ar-SA" w:eastAsia="es-ES"/>
+        </w:rPr>
+      </w:pPr>
+    </w:p>
+    <w:p>
+      <w:pPr>
+        <w:pStyle w:val="style0"/>
+        <w:spacing w:lineRule="auto" w:line="480"/>
+        <w:ind w:left="0" w:firstLine="0"/>
+        <w:jc w:val="left"/>
+        <w:rPr>
+          <w:rFonts w:ascii="Times New Roman" w:cs="Times New Roman" w:hAnsi="Times New Roman"/>
+          <w:lang w:val="en-US" w:bidi="ar-SA" w:eastAsia="es-ES"/>
+        </w:rPr>
+      </w:pPr>
+    </w:p>
+    <w:p>
+      <w:pPr>
+        <w:pStyle w:val="style0"/>
+        <w:spacing w:lineRule="auto" w:line="480"/>
+        <w:ind w:left="0" w:firstLine="0"/>
+        <w:jc w:val="left"/>
+        <w:rPr>
+          <w:rFonts w:ascii="Times New Roman" w:cs="Times New Roman" w:hAnsi="Times New Roman"/>
+          <w:lang w:val="en-US" w:bidi="ar-SA" w:eastAsia="es-ES"/>
+        </w:rPr>
+      </w:pPr>
+    </w:p>
+    <w:p>
+      <w:pPr>
+        <w:pStyle w:val="style0"/>
+        <w:spacing w:lineRule="auto" w:line="480"/>
+        <w:ind w:left="0" w:firstLine="0"/>
+        <w:jc w:val="left"/>
+        <w:rPr>
+          <w:rFonts w:ascii="Times New Roman" w:cs="Times New Roman" w:hAnsi="Times New Roman"/>
+          <w:lang w:val="en-US" w:bidi="ar-SA" w:eastAsia="es-ES"/>
+        </w:rPr>
+      </w:pPr>
+    </w:p>
+    <w:p>
+      <w:pPr>
+        <w:pStyle w:val="style0"/>
+        <w:spacing w:lineRule="auto" w:line="480"/>
+        <w:ind w:left="0" w:firstLine="0"/>
+        <w:jc w:val="left"/>
+        <w:rPr>
+          <w:rFonts w:ascii="Times New Roman" w:cs="Times New Roman" w:hAnsi="Times New Roman"/>
+          <w:lang w:val="en-US" w:bidi="ar-SA" w:eastAsia="es-ES"/>
+        </w:rPr>
+      </w:pPr>
+    </w:p>
+    <w:p>
+      <w:pPr>
+        <w:pStyle w:val="style0"/>
+        <w:spacing w:lineRule="auto" w:line="480"/>
+        <w:ind w:left="0" w:firstLine="0"/>
+        <w:jc w:val="left"/>
+        <w:rPr>
+          <w:rFonts w:ascii="Times New Roman" w:cs="Times New Roman" w:hAnsi="Times New Roman"/>
+          <w:lang w:val="en-US" w:bidi="ar-SA" w:eastAsia="es-ES"/>
+        </w:rPr>
+      </w:pPr>
+    </w:p>
+    <w:p>
+      <w:pPr>
+        <w:pStyle w:val="style0"/>
+        <w:spacing w:lineRule="auto" w:line="480"/>
+        <w:ind w:left="0" w:firstLine="0"/>
+        <w:jc w:val="left"/>
+        <w:rPr>
+          <w:rFonts w:ascii="Times New Roman" w:cs="Times New Roman" w:hAnsi="Times New Roman"/>
+          <w:lang w:val="en-US" w:bidi="ar-SA" w:eastAsia="es-ES"/>
+        </w:rPr>
+      </w:pPr>
+    </w:p>
+    <w:p>
+      <w:pPr>
+        <w:pStyle w:val="style0"/>
+        <w:spacing w:lineRule="auto" w:line="480"/>
+        <w:ind w:left="0" w:firstLine="0"/>
+        <w:jc w:val="left"/>
+        <w:rPr>
+          <w:rFonts w:ascii="Times New Roman" w:cs="Times New Roman" w:hAnsi="Times New Roman"/>
+          <w:lang w:val="en-US" w:bidi="ar-SA" w:eastAsia="es-ES"/>
+        </w:rPr>
+      </w:pPr>
+    </w:p>
+    <w:p>
+      <w:pPr>
+        <w:pStyle w:val="style0"/>
+        <w:spacing w:lineRule="auto" w:line="480"/>
+        <w:ind w:left="0" w:firstLine="0"/>
+        <w:jc w:val="left"/>
+        <w:rPr>
+          <w:rFonts w:ascii="Times New Roman" w:cs="Times New Roman" w:hAnsi="Times New Roman"/>
+          <w:lang w:val="en-US" w:bidi="ar-SA" w:eastAsia="es-ES"/>
+        </w:rPr>
+      </w:pPr>
+    </w:p>
+    <w:p>
+      <w:pPr>
+        <w:pStyle w:val="style0"/>
+        <w:spacing w:lineRule="auto" w:line="480"/>
+        <w:ind w:firstLine="708"/>
+        <w:jc w:val="center"/>
+        <w:rPr>
+          <w:rFonts w:ascii="Times New Roman" w:cs="Times New Roman" w:hAnsi="Times New Roman"/>
+          <w:b/>
+          <w:bCs/>
+          <w:lang w:val="en-US" w:bidi="ar-SA" w:eastAsia="es-ES"/>
+        </w:rPr>
+      </w:pPr>
+      <w:r>
+        <w:rPr>
+          <w:rFonts w:ascii="Times New Roman" w:cs="Times New Roman" w:hAnsi="Times New Roman"/>
+          <w:b/>
+          <w:bCs/>
+          <w:lang w:val="en-US" w:bidi="ar-SA" w:eastAsia="es-ES"/>
+        </w:rPr>
+        <w:t xml:space="preserve"> Referencias:</w:t>
+      </w:r>
+    </w:p>
+    <w:p>
+      <w:pPr>
+        <w:pStyle w:val="style0"/>
+        <w:spacing w:lineRule="auto" w:line="480"/>
+        <w:ind w:firstLine="708"/>
+        <w:jc w:val="left"/>
+        <w:rPr>
+          <w:rFonts w:ascii="Times New Roman" w:cs="Times New Roman" w:hAnsi="Times New Roman"/>
+          <w:lang w:val="en-US" w:bidi="ar-SA" w:eastAsia="es-ES"/>
+        </w:rPr>
+      </w:pPr>
       <w:r>
         <w:rPr>
           <w:rFonts w:ascii="Times New Roman" w:cs="Times New Roman" w:hAnsi="Times New Roman"/>
@@ -1831,243 +2306,7 @@
           <w:rFonts w:ascii="Times New Roman" w:cs="Times New Roman" w:hAnsi="Times New Roman"/>
           <w:lang w:val="en-US" w:bidi="ar-SA" w:eastAsia="es-ES"/>
         </w:rPr>
-        <w:t>El trabajo final será entregado en formato PDF. Necesitamos asegurarnos de que cumpla con todos los requisitos de la rubrica antes de enviar.</w:t>
-      </w:r>
-    </w:p>
-    <w:p>
-      <w:pPr>
-        <w:pStyle w:val="style0"/>
-        <w:spacing w:lineRule="auto" w:line="480"/>
-        <w:ind w:left="0" w:firstLine="0"/>
-        <w:jc w:val="left"/>
-        <w:rPr>
-          <w:rFonts w:ascii="Times New Roman" w:cs="Times New Roman" w:hAnsi="Times New Roman"/>
-          <w:lang w:val="en-US" w:bidi="ar-SA" w:eastAsia="es-ES"/>
-        </w:rPr>
-      </w:pPr>
-    </w:p>
-    <w:p>
-      <w:pPr>
-        <w:pStyle w:val="style0"/>
-        <w:spacing w:lineRule="auto" w:line="480"/>
-        <w:ind w:firstLine="708"/>
-        <w:jc w:val="left"/>
-        <w:rPr>
-          <w:rFonts w:ascii="Times New Roman" w:cs="Times New Roman" w:hAnsi="Times New Roman"/>
-          <w:lang w:val="en-US" w:bidi="ar-SA" w:eastAsia="es-ES"/>
-        </w:rPr>
-      </w:pPr>
-      <w:r>
-        <w:rPr>
-          <w:rFonts w:ascii="Times New Roman" w:cs="Times New Roman" w:hAnsi="Times New Roman"/>
-          <w:lang w:val="en-US" w:bidi="ar-SA" w:eastAsia="es-ES"/>
-        </w:rPr>
-        <w:t xml:space="preserve"> 5.2 Revisión Final</w:t>
-      </w:r>
-    </w:p>
-    <w:p>
-      <w:pPr>
-        <w:pStyle w:val="style0"/>
-        <w:spacing w:lineRule="auto" w:line="480"/>
-        <w:ind w:left="0" w:firstLine="0"/>
-        <w:jc w:val="left"/>
-        <w:rPr>
-          <w:rFonts w:ascii="Times New Roman" w:cs="Times New Roman" w:hAnsi="Times New Roman"/>
-          <w:lang w:val="en-US" w:bidi="ar-SA" w:eastAsia="es-ES"/>
-        </w:rPr>
-      </w:pPr>
-    </w:p>
-    <w:p>
-      <w:pPr>
-        <w:pStyle w:val="style0"/>
-        <w:spacing w:lineRule="auto" w:line="480"/>
-        <w:ind w:firstLine="708"/>
-        <w:jc w:val="left"/>
-        <w:rPr>
-          <w:rFonts w:ascii="Times New Roman" w:cs="Times New Roman" w:hAnsi="Times New Roman"/>
-          <w:lang w:val="en-US" w:bidi="ar-SA" w:eastAsia="es-ES"/>
-        </w:rPr>
-      </w:pPr>
-      <w:r>
-        <w:rPr>
-          <w:rFonts w:ascii="Times New Roman" w:cs="Times New Roman" w:hAnsi="Times New Roman"/>
-          <w:lang w:val="en-US" w:bidi="ar-SA" w:eastAsia="es-ES"/>
-        </w:rPr>
-        <w:t>Haremos una revisión grupal el [día] para asegurarnos de que todo esté en orden. Cada uno debe leer y dar su opinión sobre las secciones escritas por los demás.</w:t>
-      </w:r>
-    </w:p>
-    <w:p>
-      <w:pPr>
-        <w:pStyle w:val="style0"/>
-        <w:spacing w:lineRule="auto" w:line="480"/>
-        <w:ind w:firstLine="708"/>
-        <w:jc w:val="left"/>
-        <w:rPr>
-          <w:rFonts w:ascii="Times New Roman" w:cs="Times New Roman" w:hAnsi="Times New Roman"/>
-          <w:lang w:val="en-US" w:bidi="ar-SA" w:eastAsia="es-ES"/>
-        </w:rPr>
-      </w:pPr>
-    </w:p>
-    <w:p>
-      <w:pPr>
-        <w:pStyle w:val="style0"/>
-        <w:spacing w:lineRule="auto" w:line="480"/>
-        <w:ind w:left="0" w:firstLine="0"/>
-        <w:jc w:val="left"/>
-        <w:rPr>
-          <w:rFonts w:ascii="Times New Roman" w:cs="Times New Roman" w:hAnsi="Times New Roman"/>
-          <w:lang w:val="en-US" w:bidi="ar-SA" w:eastAsia="es-ES"/>
-        </w:rPr>
-      </w:pPr>
-    </w:p>
-    <w:p>
-      <w:pPr>
-        <w:pStyle w:val="style0"/>
-        <w:spacing w:lineRule="auto" w:line="480"/>
-        <w:ind w:firstLine="708"/>
-        <w:jc w:val="center"/>
-        <w:rPr>
-          <w:rFonts w:ascii="Times New Roman" w:cs="Times New Roman" w:hAnsi="Times New Roman"/>
-          <w:lang w:val="en-US" w:bidi="ar-SA" w:eastAsia="es-ES"/>
-        </w:rPr>
-      </w:pPr>
-      <w:r>
-        <w:rPr>
-          <w:rFonts w:ascii="Times New Roman" w:cs="Times New Roman" w:hAnsi="Times New Roman"/>
-          <w:lang w:val="en-US" w:bidi="ar-SA" w:eastAsia="es-ES"/>
-        </w:rPr>
-        <w:t xml:space="preserve"> Conclusiones</w:t>
-      </w:r>
-    </w:p>
-    <w:p>
-      <w:pPr>
-        <w:pStyle w:val="style0"/>
-        <w:spacing w:lineRule="auto" w:line="480"/>
-        <w:ind w:firstLine="708"/>
-        <w:jc w:val="left"/>
-        <w:rPr>
-          <w:rFonts w:ascii="Times New Roman" w:cs="Times New Roman" w:hAnsi="Times New Roman"/>
-          <w:lang w:val="en-US" w:bidi="ar-SA" w:eastAsia="es-ES"/>
-        </w:rPr>
-      </w:pPr>
-    </w:p>
-    <w:p>
-      <w:pPr>
-        <w:pStyle w:val="style0"/>
-        <w:spacing w:lineRule="auto" w:line="480"/>
-        <w:ind w:firstLine="708"/>
-        <w:jc w:val="left"/>
-        <w:rPr>
-          <w:rFonts w:ascii="Times New Roman" w:cs="Times New Roman" w:hAnsi="Times New Roman"/>
-          <w:lang w:val="en-US" w:bidi="ar-SA" w:eastAsia="es-ES"/>
-        </w:rPr>
-      </w:pPr>
-      <w:r>
-        <w:rPr>
-          <w:rFonts w:ascii="Times New Roman" w:cs="Times New Roman" w:hAnsi="Times New Roman"/>
-          <w:lang w:val="en-US" w:bidi="ar-SA" w:eastAsia="es-ES"/>
-        </w:rPr>
-        <w:t xml:space="preserve"> </w:t>
-      </w:r>
-    </w:p>
-    <w:p>
-      <w:pPr>
-        <w:pStyle w:val="style0"/>
-        <w:spacing w:lineRule="auto" w:line="480"/>
-        <w:ind w:firstLine="708"/>
-        <w:jc w:val="left"/>
-        <w:rPr>
-          <w:rFonts w:ascii="Times New Roman" w:cs="Times New Roman" w:hAnsi="Times New Roman"/>
-          <w:lang w:val="en-US" w:bidi="ar-SA" w:eastAsia="es-ES"/>
-        </w:rPr>
-      </w:pPr>
-      <w:r>
-        <w:rPr>
-          <w:rFonts w:ascii="Times New Roman" w:cs="Times New Roman" w:hAnsi="Times New Roman"/>
-          <w:lang w:val="en-US" w:bidi="ar-SA" w:eastAsia="es-ES"/>
-        </w:rPr>
-        <w:t>Siguiendo estas buenas prácticas, podremos trabajar de manera efectiva en grupo y lograr un resultado de calidad. La organización y la comunicación son esenciales para nuestro éxito.</w:t>
-      </w:r>
-    </w:p>
-    <w:p>
-      <w:pPr>
-        <w:pStyle w:val="style0"/>
-        <w:spacing w:lineRule="auto" w:line="480"/>
-        <w:ind w:firstLine="708"/>
-        <w:jc w:val="left"/>
-        <w:rPr>
-          <w:rFonts w:ascii="Times New Roman" w:cs="Times New Roman" w:hAnsi="Times New Roman"/>
-          <w:lang w:val="en-US" w:bidi="ar-SA" w:eastAsia="es-ES"/>
-        </w:rPr>
-      </w:pPr>
-    </w:p>
-    <w:p>
-      <w:pPr>
-        <w:pStyle w:val="style0"/>
-        <w:spacing w:lineRule="auto" w:line="480"/>
-        <w:ind w:left="0" w:firstLine="0"/>
-        <w:jc w:val="left"/>
-        <w:rPr>
-          <w:rFonts w:ascii="Times New Roman" w:cs="Times New Roman" w:hAnsi="Times New Roman"/>
-          <w:lang w:val="en-US" w:bidi="ar-SA" w:eastAsia="es-ES"/>
-        </w:rPr>
-      </w:pPr>
-    </w:p>
-    <w:p>
-      <w:pPr>
-        <w:pStyle w:val="style0"/>
-        <w:spacing w:lineRule="auto" w:line="480"/>
-        <w:ind w:firstLine="708"/>
-        <w:jc w:val="left"/>
-        <w:rPr>
-          <w:rFonts w:ascii="Times New Roman" w:cs="Times New Roman" w:hAnsi="Times New Roman"/>
-          <w:lang w:val="en-US" w:bidi="ar-SA" w:eastAsia="es-ES"/>
-        </w:rPr>
-      </w:pPr>
-      <w:r>
-        <w:rPr>
-          <w:rFonts w:ascii="Times New Roman" w:cs="Times New Roman" w:hAnsi="Times New Roman"/>
-          <w:lang w:val="en-US" w:bidi="ar-SA" w:eastAsia="es-ES"/>
-        </w:rPr>
-        <w:t xml:space="preserve"> Referencias:</w:t>
-      </w:r>
-    </w:p>
-    <w:p>
-      <w:pPr>
-        <w:pStyle w:val="style0"/>
-        <w:spacing w:lineRule="auto" w:line="480"/>
-        <w:ind w:firstLine="708"/>
-        <w:jc w:val="left"/>
-        <w:rPr>
-          <w:rFonts w:ascii="Times New Roman" w:cs="Times New Roman" w:hAnsi="Times New Roman"/>
-          <w:lang w:val="en-US" w:bidi="ar-SA" w:eastAsia="es-ES"/>
-        </w:rPr>
-      </w:pPr>
-      <w:r>
-        <w:rPr>
-          <w:rFonts w:ascii="Times New Roman" w:cs="Times New Roman" w:hAnsi="Times New Roman"/>
-          <w:lang w:val="en-US" w:bidi="ar-SA" w:eastAsia="es-ES"/>
-        </w:rPr>
-        <w:t xml:space="preserve"> Manual de Estilo APA: [insertar enlace]</w:t>
-      </w:r>
-    </w:p>
-    <w:p>
-      <w:pPr>
-        <w:pStyle w:val="style0"/>
-        <w:spacing w:lineRule="auto" w:line="480"/>
-        <w:ind w:firstLine="708"/>
-        <w:jc w:val="left"/>
-        <w:rPr>
-          <w:rFonts w:ascii="Times New Roman" w:cs="Times New Roman" w:hAnsi="Times New Roman"/>
-          <w:lang w:val="en-US" w:bidi="ar-SA" w:eastAsia="es-ES"/>
-        </w:rPr>
-      </w:pPr>
-      <w:r>
-        <w:rPr>
-          <w:rFonts w:ascii="Times New Roman" w:cs="Times New Roman" w:hAnsi="Times New Roman"/>
-          <w:lang w:val="en-US" w:bidi="ar-SA" w:eastAsia="es-ES"/>
-        </w:rPr>
-        <w:t xml:space="preserve"> [Otros recursos o libros de referencia]</w:t>
+        <w:t>Manual de Estilo APA: [https://apastyle.apa.org/style-grammar-guidelines/references/examples](https://apastyle.apa.org/style-grammar-guidelines/references/examples)</w:t>
       </w:r>
     </w:p>
     <w:p>

</xml_diff>